<commit_message>
Updates to the Syntax sample documents
</commit_message>
<xml_diff>
--- a/docs/samples/csharp-syntax.docx
+++ b/docs/samples/csharp-syntax.docx
@@ -35,13 +35,13 @@
         <w:pStyle w:val="Subtitle"/>
       </w:pPr>
       <w:r>
-        <w:t>March</w:t>
+        <w:t>August</w:t>
       </w:r>
       <w:r>
         <w:t xml:space="preserve"> 201</w:t>
       </w:r>
       <w:r>
-        <w:t>4</w:t>
+        <w:t>5</w:t>
       </w:r>
     </w:p>
     <w:p>
@@ -61,7 +61,7 @@
         </w:numPr>
       </w:pPr>
       <w:r>
-        <w:t>Visual Studio 2013</w:t>
+        <w:t>Visual Studio 2015</w:t>
       </w:r>
     </w:p>
     <w:p>
@@ -73,31 +73,7 @@
         </w:numPr>
       </w:pPr>
       <w:r>
-        <w:t>“Roslyn” End User Preview</w:t>
-      </w:r>
-    </w:p>
-    <w:p>
-      <w:pPr>
-        <w:pStyle w:val="ListParagraph"/>
-        <w:numPr>
-          <w:ilvl w:val="0"/>
-          <w:numId w:val="35"/>
-        </w:numPr>
-      </w:pPr>
-      <w:r>
-        <w:t>“Roslyn” SDK Project Templates</w:t>
-      </w:r>
-    </w:p>
-    <w:p>
-      <w:pPr>
-        <w:pStyle w:val="ListParagraph"/>
-        <w:numPr>
-          <w:ilvl w:val="0"/>
-          <w:numId w:val="35"/>
-        </w:numPr>
-      </w:pPr>
-      <w:r>
-        <w:t>“Roslyn” SDK Syntax Visualizer</w:t>
+        <w:t>.NET Compiler Platform SDK</w:t>
       </w:r>
     </w:p>
     <w:p>
@@ -107,8 +83,6 @@
       <w:r>
         <w:t>Introduction</w:t>
       </w:r>
-      <w:bookmarkStart w:id="0" w:name="_GoBack"/>
-      <w:bookmarkEnd w:id="0"/>
     </w:p>
     <w:p>
       <w:r>
@@ -508,7 +482,6 @@
         </w:numPr>
       </w:pPr>
       <w:r>
-        <w:lastRenderedPageBreak/>
         <w:t xml:space="preserve">The </w:t>
       </w:r>
       <w:r>
@@ -545,6 +518,7 @@
         </w:numPr>
       </w:pPr>
       <w:r>
+        <w:lastRenderedPageBreak/>
         <w:t xml:space="preserve">And lastly </w:t>
       </w:r>
       <w:r>
@@ -625,7 +599,7 @@
         <w:t xml:space="preserve"> </w:t>
       </w:r>
       <w:r>
-        <w:t>using the “Roslyn” Syntax Visualizer (In Visual Studio, choose View -&gt; Other Windows -&gt; Roslyn Syntax Visualizer) it tree view would look like this</w:t>
+        <w:t>using the Syntax Visualizer (In Visual Studio, choose View -&gt; Other Windows -&gt; Syntax Visualizer) it tree view would look like this</w:t>
       </w:r>
       <w:r>
         <w:t>:</w:t>
@@ -769,14 +743,11 @@
       </w:tr>
     </w:tbl>
     <w:p>
-      <w:r>
-        <w:lastRenderedPageBreak/>
-        <w:br w:type="page"/>
-      </w:r>
-    </w:p>
-    <w:p>
-      <w:r>
-        <w:lastRenderedPageBreak/>
+      <w:bookmarkStart w:id="0" w:name="_GoBack"/>
+      <w:bookmarkEnd w:id="0"/>
+    </w:p>
+    <w:p>
+      <w:r>
         <w:t>By navigating this tree structure you can find any statement</w:t>
       </w:r>
       <w:r>
@@ -860,10 +831,10 @@
         </w:numPr>
       </w:pPr>
       <w:r>
-        <w:t xml:space="preserve">Create a new C# </w:t>
-      </w:r>
-      <w:r>
-        <w:t>Roslyn Console Application project.</w:t>
+        <w:t>Create a new C#</w:t>
+      </w:r>
+      <w:r>
+        <w:t xml:space="preserve"> Console Application project.</w:t>
       </w:r>
     </w:p>
     <w:p>
@@ -887,7 +858,13 @@
         </w:numPr>
       </w:pPr>
       <w:r>
-        <w:t>Under Visual C# -&gt; Roslyn, choose “Console Application”.</w:t>
+        <w:t xml:space="preserve">Under Visual C# </w:t>
+      </w:r>
+      <w:r>
+        <w:t xml:space="preserve">-&gt; Windows, </w:t>
+      </w:r>
+      <w:r>
+        <w:t>choose “Console Application”.</w:t>
       </w:r>
     </w:p>
     <w:p>
@@ -923,378 +900,49 @@
         </w:numPr>
       </w:pPr>
       <w:r>
-        <w:t xml:space="preserve">Enter the following code into your </w:t>
-      </w:r>
-      <w:r>
-        <w:rPr>
-          <w:b/>
-        </w:rPr>
-        <w:t>Main</w:t>
-      </w:r>
-      <w:r>
-        <w:t xml:space="preserve"> method:</w:t>
-      </w:r>
-    </w:p>
-    <w:p>
-      <w:pPr>
-        <w:pStyle w:val="Code"/>
-        <w:rPr>
-          <w:szCs w:val="18"/>
-        </w:rPr>
-      </w:pPr>
-      <w:r>
-        <w:rPr>
-          <w:color w:val="2B91AF"/>
-          <w:szCs w:val="18"/>
-        </w:rPr>
-        <w:t>SyntaxTree</w:t>
-      </w:r>
-      <w:r>
-        <w:rPr>
-          <w:szCs w:val="18"/>
-        </w:rPr>
-        <w:t> tree = </w:t>
-      </w:r>
-      <w:r>
-        <w:rPr>
-          <w:rFonts w:eastAsia="Times New Roman" w:cs="Consolas"/>
-          <w:color w:val="2B91AF"/>
-          <w:szCs w:val="18"/>
-        </w:rPr>
-        <w:t>CSharpS</w:t>
-      </w:r>
-      <w:r>
-        <w:rPr>
-          <w:rFonts w:eastAsia="Times New Roman" w:cs="Consolas"/>
-          <w:color w:val="2B91AF"/>
-          <w:szCs w:val="18"/>
-        </w:rPr>
-        <w:t>yntaxTree</w:t>
-      </w:r>
-      <w:r>
-        <w:rPr>
-          <w:rFonts w:eastAsia="Times New Roman" w:cs="Consolas"/>
-          <w:szCs w:val="18"/>
-        </w:rPr>
-        <w:t>.</w:t>
-      </w:r>
-      <w:r>
-        <w:rPr>
-          <w:rFonts w:eastAsia="Times New Roman" w:cs="Consolas"/>
-          <w:szCs w:val="18"/>
-        </w:rPr>
-        <w:t>Parse</w:t>
-      </w:r>
-      <w:r>
-        <w:rPr>
-          <w:rFonts w:eastAsia="Times New Roman" w:cs="Consolas"/>
-          <w:szCs w:val="18"/>
-        </w:rPr>
-        <w:t>Text</w:t>
-      </w:r>
-      <w:r>
-        <w:rPr>
-          <w:rFonts w:eastAsia="Times New Roman" w:cs="Consolas"/>
-          <w:szCs w:val="18"/>
-        </w:rPr>
-        <w:t>(</w:t>
-      </w:r>
-      <w:r>
-        <w:rPr>
-          <w:rFonts w:eastAsia="Times New Roman" w:cs="Consolas"/>
-          <w:szCs w:val="18"/>
-        </w:rPr>
-        <w:br/>
-      </w:r>
-      <w:r>
-        <w:rPr>
-          <w:rFonts w:eastAsia="Times New Roman" w:cs="Consolas"/>
-          <w:color w:val="A31515"/>
-          <w:szCs w:val="18"/>
-        </w:rPr>
-        <w:t>@"using System;</w:t>
-      </w:r>
-      <w:r>
-        <w:rPr>
-          <w:rFonts w:eastAsia="Times New Roman" w:cs="Consolas"/>
-          <w:szCs w:val="18"/>
-        </w:rPr>
-        <w:br/>
-      </w:r>
-      <w:r>
-        <w:rPr>
-          <w:rFonts w:eastAsia="Times New Roman" w:cs="Consolas"/>
-          <w:color w:val="A31515"/>
-          <w:szCs w:val="18"/>
-        </w:rPr>
-        <w:t>using System.Collections;</w:t>
-      </w:r>
-      <w:r>
-        <w:rPr>
-          <w:rFonts w:eastAsia="Times New Roman" w:cs="Consolas"/>
-          <w:szCs w:val="18"/>
-        </w:rPr>
-        <w:br/>
-      </w:r>
-      <w:r>
-        <w:rPr>
-          <w:rFonts w:eastAsia="Times New Roman" w:cs="Consolas"/>
-          <w:color w:val="A31515"/>
-          <w:szCs w:val="18"/>
-        </w:rPr>
-        <w:t>using System.Linq;</w:t>
-      </w:r>
-      <w:r>
-        <w:rPr>
-          <w:rFonts w:eastAsia="Times New Roman" w:cs="Consolas"/>
-          <w:szCs w:val="18"/>
-        </w:rPr>
-        <w:br/>
-      </w:r>
-      <w:r>
-        <w:rPr>
-          <w:rFonts w:eastAsia="Times New Roman" w:cs="Consolas"/>
-          <w:color w:val="A31515"/>
-          <w:szCs w:val="18"/>
-        </w:rPr>
-        <w:t>using System.Text;</w:t>
-      </w:r>
-      <w:r>
-        <w:rPr>
-          <w:rFonts w:eastAsia="Times New Roman" w:cs="Consolas"/>
-          <w:szCs w:val="18"/>
-        </w:rPr>
-        <w:br/>
-        <w:t xml:space="preserve"> </w:t>
-      </w:r>
-      <w:r>
-        <w:rPr>
-          <w:rFonts w:eastAsia="Times New Roman" w:cs="Consolas"/>
-          <w:szCs w:val="18"/>
-        </w:rPr>
-        <w:br/>
-      </w:r>
-      <w:r>
-        <w:rPr>
-          <w:rFonts w:eastAsia="Times New Roman" w:cs="Consolas"/>
-          <w:color w:val="A31515"/>
-          <w:szCs w:val="18"/>
-        </w:rPr>
-        <w:t>namespace HelloWorld</w:t>
-      </w:r>
-      <w:r>
-        <w:rPr>
-          <w:rFonts w:eastAsia="Times New Roman" w:cs="Consolas"/>
-          <w:szCs w:val="18"/>
-        </w:rPr>
-        <w:br/>
-      </w:r>
-      <w:r>
-        <w:rPr>
-          <w:rFonts w:eastAsia="Times New Roman" w:cs="Consolas"/>
-          <w:color w:val="A31515"/>
-          <w:szCs w:val="18"/>
-        </w:rPr>
-        <w:t>{</w:t>
-      </w:r>
-      <w:r>
-        <w:rPr>
-          <w:rFonts w:eastAsia="Times New Roman" w:cs="Consolas"/>
-          <w:szCs w:val="18"/>
-        </w:rPr>
-        <w:br/>
-      </w:r>
-      <w:r>
-        <w:rPr>
-          <w:rFonts w:eastAsia="Times New Roman" w:cs="Consolas"/>
-          <w:color w:val="A31515"/>
-          <w:szCs w:val="18"/>
-        </w:rPr>
-        <w:t>    class Program</w:t>
-      </w:r>
-      <w:r>
-        <w:rPr>
-          <w:rFonts w:eastAsia="Times New Roman" w:cs="Consolas"/>
-          <w:szCs w:val="18"/>
-        </w:rPr>
-        <w:br/>
-      </w:r>
-      <w:r>
-        <w:rPr>
-          <w:rFonts w:eastAsia="Times New Roman" w:cs="Consolas"/>
-          <w:color w:val="A31515"/>
-          <w:szCs w:val="18"/>
-        </w:rPr>
-        <w:t>    {</w:t>
-      </w:r>
-      <w:r>
-        <w:rPr>
-          <w:rFonts w:eastAsia="Times New Roman" w:cs="Consolas"/>
-          <w:szCs w:val="18"/>
-        </w:rPr>
-        <w:br/>
-      </w:r>
-      <w:r>
-        <w:rPr>
-          <w:rFonts w:eastAsia="Times New Roman" w:cs="Consolas"/>
-          <w:color w:val="A31515"/>
-          <w:szCs w:val="18"/>
-        </w:rPr>
-        <w:t>        static void Main(string[] args)</w:t>
-      </w:r>
-      <w:r>
-        <w:rPr>
-          <w:rFonts w:eastAsia="Times New Roman" w:cs="Consolas"/>
-          <w:szCs w:val="18"/>
-        </w:rPr>
-        <w:br/>
-      </w:r>
-      <w:r>
-        <w:rPr>
-          <w:rFonts w:eastAsia="Times New Roman" w:cs="Consolas"/>
-          <w:color w:val="A31515"/>
-          <w:szCs w:val="18"/>
-        </w:rPr>
-        <w:t>        {</w:t>
-      </w:r>
-      <w:r>
-        <w:rPr>
-          <w:rFonts w:eastAsia="Times New Roman" w:cs="Consolas"/>
-          <w:szCs w:val="18"/>
-        </w:rPr>
-        <w:br/>
-      </w:r>
-      <w:r>
-        <w:rPr>
-          <w:rFonts w:eastAsia="Times New Roman" w:cs="Consolas"/>
-          <w:color w:val="A31515"/>
-          <w:szCs w:val="18"/>
-        </w:rPr>
-        <w:t>            Console.WriteLine(""Hello, World!"");</w:t>
-      </w:r>
-      <w:r>
-        <w:rPr>
-          <w:rFonts w:eastAsia="Times New Roman" w:cs="Consolas"/>
-          <w:szCs w:val="18"/>
-        </w:rPr>
-        <w:br/>
-      </w:r>
-      <w:r>
-        <w:rPr>
-          <w:rFonts w:eastAsia="Times New Roman" w:cs="Consolas"/>
-          <w:color w:val="A31515"/>
-          <w:szCs w:val="18"/>
-        </w:rPr>
-        <w:t>        }</w:t>
-      </w:r>
-      <w:r>
-        <w:rPr>
-          <w:rFonts w:eastAsia="Times New Roman" w:cs="Consolas"/>
-          <w:szCs w:val="18"/>
-        </w:rPr>
-        <w:br/>
-      </w:r>
-      <w:r>
-        <w:rPr>
-          <w:rFonts w:eastAsia="Times New Roman" w:cs="Consolas"/>
-          <w:color w:val="A31515"/>
-          <w:szCs w:val="18"/>
-        </w:rPr>
-        <w:t>    }</w:t>
-      </w:r>
-      <w:r>
-        <w:rPr>
-          <w:rFonts w:eastAsia="Times New Roman" w:cs="Consolas"/>
-          <w:szCs w:val="18"/>
-        </w:rPr>
-        <w:br/>
-      </w:r>
-      <w:r>
-        <w:rPr>
-          <w:rFonts w:eastAsia="Times New Roman" w:cs="Consolas"/>
-          <w:color w:val="A31515"/>
-          <w:szCs w:val="18"/>
-        </w:rPr>
-        <w:t>}"</w:t>
-      </w:r>
-      <w:r>
-        <w:rPr>
-          <w:rFonts w:eastAsia="Times New Roman" w:cs="Consolas"/>
-          <w:szCs w:val="18"/>
-        </w:rPr>
-        <w:t>);</w:t>
-      </w:r>
-      <w:r>
-        <w:rPr>
-          <w:rFonts w:eastAsia="Times New Roman" w:cs="Consolas"/>
-          <w:szCs w:val="18"/>
-        </w:rPr>
-        <w:br/>
-        <w:t xml:space="preserve"> </w:t>
-      </w:r>
-      <w:r>
-        <w:rPr>
-          <w:rFonts w:eastAsia="Times New Roman" w:cs="Consolas"/>
-          <w:szCs w:val="18"/>
-        </w:rPr>
-        <w:br/>
-      </w:r>
-      <w:r>
-        <w:rPr>
-          <w:rFonts w:eastAsia="Times New Roman" w:cs="Consolas"/>
-          <w:color w:val="0000FF"/>
-          <w:szCs w:val="18"/>
-        </w:rPr>
-        <w:t>var</w:t>
-      </w:r>
-      <w:r>
-        <w:rPr>
-          <w:rFonts w:eastAsia="Times New Roman" w:cs="Consolas"/>
-          <w:szCs w:val="18"/>
-        </w:rPr>
-        <w:t> root = (</w:t>
-      </w:r>
-      <w:r>
-        <w:rPr>
-          <w:rFonts w:eastAsia="Times New Roman" w:cs="Consolas"/>
-          <w:color w:val="2B91AF"/>
-          <w:szCs w:val="18"/>
-        </w:rPr>
-        <w:t>CompilationUnitSyntax</w:t>
-      </w:r>
-      <w:r>
-        <w:rPr>
-          <w:rFonts w:eastAsia="Times New Roman" w:cs="Consolas"/>
-          <w:szCs w:val="18"/>
-        </w:rPr>
-        <w:t>)tree.</w:t>
-      </w:r>
-      <w:r>
-        <w:rPr>
-          <w:rFonts w:eastAsia="Times New Roman" w:cs="Consolas"/>
-          <w:szCs w:val="18"/>
-        </w:rPr>
-        <w:t>Get</w:t>
-      </w:r>
-      <w:r>
-        <w:rPr>
-          <w:rFonts w:eastAsia="Times New Roman" w:cs="Consolas"/>
-          <w:szCs w:val="18"/>
-        </w:rPr>
-        <w:t>Root</w:t>
-      </w:r>
-      <w:r>
-        <w:rPr>
-          <w:rFonts w:eastAsia="Times New Roman" w:cs="Consolas"/>
-          <w:szCs w:val="18"/>
-        </w:rPr>
-        <w:t>()</w:t>
-      </w:r>
-      <w:r>
-        <w:rPr>
-          <w:szCs w:val="18"/>
-        </w:rPr>
-        <w:t>;</w:t>
+        <w:t>Add references for Microsoft.CodeAnalysis</w:t>
+      </w:r>
+      <w:r>
+        <w:t xml:space="preserve"> and Microsoft.CodeAnalysis.CSharp</w:t>
+      </w:r>
+      <w:r>
+        <w:t xml:space="preserve"> to the project.</w:t>
+      </w:r>
+    </w:p>
+    <w:p>
+      <w:pPr>
+        <w:pStyle w:val="ListParagraph"/>
+        <w:numPr>
+          <w:ilvl w:val="1"/>
+          <w:numId w:val="10"/>
+        </w:numPr>
+      </w:pPr>
+      <w:r>
+        <w:t>The libraries are located inside MSBuild. Common locations are the following:</w:t>
+      </w:r>
+    </w:p>
+    <w:p>
+      <w:pPr>
+        <w:pStyle w:val="ListParagraph"/>
+        <w:numPr>
+          <w:ilvl w:val="2"/>
+          <w:numId w:val="10"/>
+        </w:numPr>
+      </w:pPr>
+      <w:r>
+        <w:t>“\Program Files (x86)\MSBuild\14.0\Bin\Microsoft.CodeAnalysis.dll”</w:t>
+      </w:r>
+    </w:p>
+    <w:p>
+      <w:pPr>
+        <w:pStyle w:val="ListParagraph"/>
+        <w:numPr>
+          <w:ilvl w:val="2"/>
+          <w:numId w:val="10"/>
+        </w:numPr>
+      </w:pPr>
+      <w:r>
+        <w:t>“\Program Files (x86)\MSBuild\14.0\Bin\Microsoft.CodeAnalysis.CSharp.dll”</w:t>
       </w:r>
     </w:p>
     <w:p>
@@ -1306,6 +954,526 @@
         </w:numPr>
       </w:pPr>
       <w:r>
+        <w:t>Add the following using directives to</w:t>
+      </w:r>
+      <w:r>
+        <w:t xml:space="preserve"> your Program.cs file:</w:t>
+      </w:r>
+    </w:p>
+    <w:p>
+      <w:pPr>
+        <w:pStyle w:val="Code"/>
+        <w:rPr>
+          <w:rFonts w:eastAsia="Times New Roman" w:cs="Consolas"/>
+          <w:color w:val="0000FF"/>
+          <w:szCs w:val="18"/>
+        </w:rPr>
+      </w:pPr>
+      <w:r>
+        <w:rPr>
+          <w:rFonts w:eastAsia="Times New Roman" w:cs="Consolas"/>
+          <w:color w:val="0000FF"/>
+          <w:szCs w:val="18"/>
+        </w:rPr>
+        <w:t>using</w:t>
+      </w:r>
+      <w:r>
+        <w:rPr>
+          <w:rFonts w:eastAsia="Times New Roman" w:cs="Consolas"/>
+          <w:color w:val="0000FF"/>
+          <w:szCs w:val="18"/>
+        </w:rPr>
+        <w:t xml:space="preserve"> </w:t>
+      </w:r>
+      <w:r>
+        <w:rPr>
+          <w:rFonts w:eastAsia="Times New Roman" w:cs="Consolas"/>
+          <w:szCs w:val="18"/>
+        </w:rPr>
+        <w:t>Microsoft.CodeAnalysis</w:t>
+      </w:r>
+      <w:r>
+        <w:rPr>
+          <w:rFonts w:eastAsia="Times New Roman" w:cs="Consolas"/>
+          <w:szCs w:val="18"/>
+        </w:rPr>
+        <w:t>;</w:t>
+      </w:r>
+      <w:r>
+        <w:rPr>
+          <w:rFonts w:eastAsia="Times New Roman" w:cs="Consolas"/>
+          <w:color w:val="0000FF"/>
+          <w:szCs w:val="18"/>
+        </w:rPr>
+        <w:br/>
+      </w:r>
+      <w:r>
+        <w:rPr>
+          <w:rFonts w:eastAsia="Times New Roman" w:cs="Consolas"/>
+          <w:color w:val="0000FF"/>
+          <w:szCs w:val="18"/>
+        </w:rPr>
+        <w:t>using</w:t>
+      </w:r>
+      <w:r>
+        <w:rPr>
+          <w:rFonts w:eastAsia="Times New Roman" w:cs="Consolas"/>
+          <w:color w:val="0000FF"/>
+          <w:szCs w:val="18"/>
+        </w:rPr>
+        <w:t xml:space="preserve"> </w:t>
+      </w:r>
+      <w:r>
+        <w:rPr>
+          <w:rFonts w:eastAsia="Times New Roman" w:cs="Consolas"/>
+          <w:szCs w:val="18"/>
+        </w:rPr>
+        <w:t>Microsoft.CodeAnalysis.</w:t>
+      </w:r>
+      <w:r>
+        <w:rPr>
+          <w:rFonts w:eastAsia="Times New Roman" w:cs="Consolas"/>
+          <w:szCs w:val="18"/>
+        </w:rPr>
+        <w:t>CSharp;</w:t>
+      </w:r>
+      <w:r>
+        <w:rPr>
+          <w:rFonts w:eastAsia="Times New Roman" w:cs="Consolas"/>
+          <w:szCs w:val="18"/>
+        </w:rPr>
+        <w:br/>
+      </w:r>
+      <w:r>
+        <w:rPr>
+          <w:rFonts w:eastAsia="Times New Roman" w:cs="Consolas"/>
+          <w:color w:val="0000FF"/>
+          <w:szCs w:val="18"/>
+        </w:rPr>
+        <w:t xml:space="preserve">using </w:t>
+      </w:r>
+      <w:r>
+        <w:rPr>
+          <w:rFonts w:eastAsia="Times New Roman" w:cs="Consolas"/>
+          <w:szCs w:val="18"/>
+        </w:rPr>
+        <w:t>Microsoft.CodeAnalysis.</w:t>
+      </w:r>
+      <w:r>
+        <w:rPr>
+          <w:rFonts w:eastAsia="Times New Roman" w:cs="Consolas"/>
+          <w:szCs w:val="18"/>
+        </w:rPr>
+        <w:t>CSharp</w:t>
+      </w:r>
+      <w:r>
+        <w:rPr>
+          <w:rFonts w:eastAsia="Times New Roman" w:cs="Consolas"/>
+          <w:szCs w:val="18"/>
+        </w:rPr>
+        <w:t>.Syntax</w:t>
+      </w:r>
+      <w:r>
+        <w:rPr>
+          <w:rFonts w:eastAsia="Times New Roman" w:cs="Consolas"/>
+          <w:szCs w:val="18"/>
+        </w:rPr>
+        <w:t>;</w:t>
+      </w:r>
+    </w:p>
+    <w:p>
+      <w:pPr>
+        <w:pStyle w:val="ListParagraph"/>
+        <w:numPr>
+          <w:ilvl w:val="0"/>
+          <w:numId w:val="10"/>
+        </w:numPr>
+      </w:pPr>
+      <w:r>
+        <w:t xml:space="preserve">Enter the following code into your </w:t>
+      </w:r>
+      <w:r>
+        <w:rPr>
+          <w:b/>
+        </w:rPr>
+        <w:t>Main</w:t>
+      </w:r>
+      <w:r>
+        <w:t xml:space="preserve"> method:</w:t>
+      </w:r>
+    </w:p>
+    <w:p>
+      <w:pPr>
+        <w:pStyle w:val="Code"/>
+        <w:rPr>
+          <w:szCs w:val="18"/>
+        </w:rPr>
+      </w:pPr>
+      <w:r>
+        <w:rPr>
+          <w:color w:val="2B91AF"/>
+          <w:szCs w:val="18"/>
+        </w:rPr>
+        <w:t>SyntaxTree</w:t>
+      </w:r>
+      <w:r>
+        <w:rPr>
+          <w:szCs w:val="18"/>
+        </w:rPr>
+        <w:t> tree = </w:t>
+      </w:r>
+      <w:r>
+        <w:rPr>
+          <w:rFonts w:eastAsia="Times New Roman" w:cs="Consolas"/>
+          <w:color w:val="2B91AF"/>
+          <w:szCs w:val="18"/>
+        </w:rPr>
+        <w:t>CSharpS</w:t>
+      </w:r>
+      <w:r>
+        <w:rPr>
+          <w:rFonts w:eastAsia="Times New Roman" w:cs="Consolas"/>
+          <w:color w:val="2B91AF"/>
+          <w:szCs w:val="18"/>
+        </w:rPr>
+        <w:t>yntaxTree</w:t>
+      </w:r>
+      <w:r>
+        <w:rPr>
+          <w:rFonts w:eastAsia="Times New Roman" w:cs="Consolas"/>
+          <w:szCs w:val="18"/>
+        </w:rPr>
+        <w:t>.</w:t>
+      </w:r>
+      <w:r>
+        <w:rPr>
+          <w:rFonts w:eastAsia="Times New Roman" w:cs="Consolas"/>
+          <w:szCs w:val="18"/>
+        </w:rPr>
+        <w:t>Parse</w:t>
+      </w:r>
+      <w:r>
+        <w:rPr>
+          <w:rFonts w:eastAsia="Times New Roman" w:cs="Consolas"/>
+          <w:szCs w:val="18"/>
+        </w:rPr>
+        <w:t>Text</w:t>
+      </w:r>
+      <w:r>
+        <w:rPr>
+          <w:rFonts w:eastAsia="Times New Roman" w:cs="Consolas"/>
+          <w:szCs w:val="18"/>
+        </w:rPr>
+        <w:t>(</w:t>
+      </w:r>
+      <w:r>
+        <w:rPr>
+          <w:rFonts w:eastAsia="Times New Roman" w:cs="Consolas"/>
+          <w:szCs w:val="18"/>
+        </w:rPr>
+        <w:br/>
+      </w:r>
+      <w:r>
+        <w:rPr>
+          <w:rFonts w:eastAsia="Times New Roman" w:cs="Consolas"/>
+          <w:color w:val="A31515"/>
+          <w:szCs w:val="18"/>
+        </w:rPr>
+        <w:t>@"using System;</w:t>
+      </w:r>
+      <w:r>
+        <w:rPr>
+          <w:rFonts w:eastAsia="Times New Roman" w:cs="Consolas"/>
+          <w:szCs w:val="18"/>
+        </w:rPr>
+        <w:br/>
+      </w:r>
+      <w:r>
+        <w:rPr>
+          <w:rFonts w:eastAsia="Times New Roman" w:cs="Consolas"/>
+          <w:color w:val="A31515"/>
+          <w:szCs w:val="18"/>
+        </w:rPr>
+        <w:t>using System.Collections;</w:t>
+      </w:r>
+      <w:r>
+        <w:rPr>
+          <w:rFonts w:eastAsia="Times New Roman" w:cs="Consolas"/>
+          <w:szCs w:val="18"/>
+        </w:rPr>
+        <w:br/>
+      </w:r>
+      <w:r>
+        <w:rPr>
+          <w:rFonts w:eastAsia="Times New Roman" w:cs="Consolas"/>
+          <w:color w:val="A31515"/>
+          <w:szCs w:val="18"/>
+        </w:rPr>
+        <w:t>using System.Linq;</w:t>
+      </w:r>
+      <w:r>
+        <w:rPr>
+          <w:rFonts w:eastAsia="Times New Roman" w:cs="Consolas"/>
+          <w:szCs w:val="18"/>
+        </w:rPr>
+        <w:br/>
+      </w:r>
+      <w:r>
+        <w:rPr>
+          <w:rFonts w:eastAsia="Times New Roman" w:cs="Consolas"/>
+          <w:color w:val="A31515"/>
+          <w:szCs w:val="18"/>
+        </w:rPr>
+        <w:t>using System.Text;</w:t>
+      </w:r>
+      <w:r>
+        <w:rPr>
+          <w:rFonts w:eastAsia="Times New Roman" w:cs="Consolas"/>
+          <w:szCs w:val="18"/>
+        </w:rPr>
+        <w:br/>
+        <w:t xml:space="preserve"> </w:t>
+      </w:r>
+      <w:r>
+        <w:rPr>
+          <w:rFonts w:eastAsia="Times New Roman" w:cs="Consolas"/>
+          <w:szCs w:val="18"/>
+        </w:rPr>
+        <w:br/>
+      </w:r>
+      <w:r>
+        <w:rPr>
+          <w:rFonts w:eastAsia="Times New Roman" w:cs="Consolas"/>
+          <w:color w:val="A31515"/>
+          <w:szCs w:val="18"/>
+        </w:rPr>
+        <w:t>namespace HelloWorld</w:t>
+      </w:r>
+      <w:r>
+        <w:rPr>
+          <w:rFonts w:eastAsia="Times New Roman" w:cs="Consolas"/>
+          <w:szCs w:val="18"/>
+        </w:rPr>
+        <w:br/>
+      </w:r>
+      <w:r>
+        <w:rPr>
+          <w:rFonts w:eastAsia="Times New Roman" w:cs="Consolas"/>
+          <w:color w:val="A31515"/>
+          <w:szCs w:val="18"/>
+        </w:rPr>
+        <w:t>{</w:t>
+      </w:r>
+      <w:r>
+        <w:rPr>
+          <w:rFonts w:eastAsia="Times New Roman" w:cs="Consolas"/>
+          <w:szCs w:val="18"/>
+        </w:rPr>
+        <w:br/>
+      </w:r>
+      <w:r>
+        <w:rPr>
+          <w:rFonts w:eastAsia="Times New Roman" w:cs="Consolas"/>
+          <w:color w:val="A31515"/>
+          <w:szCs w:val="18"/>
+        </w:rPr>
+        <w:t>    class Program</w:t>
+      </w:r>
+      <w:r>
+        <w:rPr>
+          <w:rFonts w:eastAsia="Times New Roman" w:cs="Consolas"/>
+          <w:szCs w:val="18"/>
+        </w:rPr>
+        <w:br/>
+      </w:r>
+      <w:r>
+        <w:rPr>
+          <w:rFonts w:eastAsia="Times New Roman" w:cs="Consolas"/>
+          <w:color w:val="A31515"/>
+          <w:szCs w:val="18"/>
+        </w:rPr>
+        <w:t>    {</w:t>
+      </w:r>
+      <w:r>
+        <w:rPr>
+          <w:rFonts w:eastAsia="Times New Roman" w:cs="Consolas"/>
+          <w:szCs w:val="18"/>
+        </w:rPr>
+        <w:br/>
+      </w:r>
+      <w:r>
+        <w:rPr>
+          <w:rFonts w:eastAsia="Times New Roman" w:cs="Consolas"/>
+          <w:color w:val="A31515"/>
+          <w:szCs w:val="18"/>
+        </w:rPr>
+        <w:t>        static void Main(string[] args)</w:t>
+      </w:r>
+      <w:r>
+        <w:rPr>
+          <w:rFonts w:eastAsia="Times New Roman" w:cs="Consolas"/>
+          <w:szCs w:val="18"/>
+        </w:rPr>
+        <w:br/>
+      </w:r>
+      <w:r>
+        <w:rPr>
+          <w:rFonts w:eastAsia="Times New Roman" w:cs="Consolas"/>
+          <w:color w:val="A31515"/>
+          <w:szCs w:val="18"/>
+        </w:rPr>
+        <w:t>        {</w:t>
+      </w:r>
+      <w:r>
+        <w:rPr>
+          <w:rFonts w:eastAsia="Times New Roman" w:cs="Consolas"/>
+          <w:szCs w:val="18"/>
+        </w:rPr>
+        <w:br/>
+      </w:r>
+      <w:r>
+        <w:rPr>
+          <w:rFonts w:eastAsia="Times New Roman" w:cs="Consolas"/>
+          <w:color w:val="A31515"/>
+          <w:szCs w:val="18"/>
+        </w:rPr>
+        <w:t>            Console.WriteLine(""Hello, World!"");</w:t>
+      </w:r>
+      <w:r>
+        <w:rPr>
+          <w:rFonts w:eastAsia="Times New Roman" w:cs="Consolas"/>
+          <w:szCs w:val="18"/>
+        </w:rPr>
+        <w:br/>
+      </w:r>
+      <w:r>
+        <w:rPr>
+          <w:rFonts w:eastAsia="Times New Roman" w:cs="Consolas"/>
+          <w:color w:val="A31515"/>
+          <w:szCs w:val="18"/>
+        </w:rPr>
+        <w:t>        }</w:t>
+      </w:r>
+      <w:r>
+        <w:rPr>
+          <w:rFonts w:eastAsia="Times New Roman" w:cs="Consolas"/>
+          <w:szCs w:val="18"/>
+        </w:rPr>
+        <w:br/>
+      </w:r>
+      <w:r>
+        <w:rPr>
+          <w:rFonts w:eastAsia="Times New Roman" w:cs="Consolas"/>
+          <w:color w:val="A31515"/>
+          <w:szCs w:val="18"/>
+        </w:rPr>
+        <w:t>    }</w:t>
+      </w:r>
+      <w:r>
+        <w:rPr>
+          <w:rFonts w:eastAsia="Times New Roman" w:cs="Consolas"/>
+          <w:szCs w:val="18"/>
+        </w:rPr>
+        <w:br/>
+      </w:r>
+      <w:r>
+        <w:rPr>
+          <w:rFonts w:eastAsia="Times New Roman" w:cs="Consolas"/>
+          <w:color w:val="A31515"/>
+          <w:szCs w:val="18"/>
+        </w:rPr>
+        <w:t>}"</w:t>
+      </w:r>
+      <w:r>
+        <w:rPr>
+          <w:rFonts w:eastAsia="Times New Roman" w:cs="Consolas"/>
+          <w:szCs w:val="18"/>
+        </w:rPr>
+        <w:t>);</w:t>
+      </w:r>
+      <w:r>
+        <w:rPr>
+          <w:rFonts w:eastAsia="Times New Roman" w:cs="Consolas"/>
+          <w:szCs w:val="18"/>
+        </w:rPr>
+        <w:br/>
+        <w:t xml:space="preserve"> </w:t>
+      </w:r>
+      <w:r>
+        <w:rPr>
+          <w:rFonts w:eastAsia="Times New Roman" w:cs="Consolas"/>
+          <w:szCs w:val="18"/>
+        </w:rPr>
+        <w:br/>
+      </w:r>
+      <w:r>
+        <w:rPr>
+          <w:rFonts w:eastAsia="Times New Roman" w:cs="Consolas"/>
+          <w:color w:val="0000FF"/>
+          <w:szCs w:val="18"/>
+        </w:rPr>
+        <w:t>var</w:t>
+      </w:r>
+      <w:r>
+        <w:rPr>
+          <w:rFonts w:eastAsia="Times New Roman" w:cs="Consolas"/>
+          <w:szCs w:val="18"/>
+        </w:rPr>
+        <w:t> root = (</w:t>
+      </w:r>
+      <w:r>
+        <w:rPr>
+          <w:rFonts w:eastAsia="Times New Roman" w:cs="Consolas"/>
+          <w:color w:val="2B91AF"/>
+          <w:szCs w:val="18"/>
+        </w:rPr>
+        <w:t>CompilationUnitSyntax</w:t>
+      </w:r>
+      <w:r>
+        <w:rPr>
+          <w:rFonts w:eastAsia="Times New Roman" w:cs="Consolas"/>
+          <w:szCs w:val="18"/>
+        </w:rPr>
+        <w:t>)tree.</w:t>
+      </w:r>
+      <w:r>
+        <w:rPr>
+          <w:rFonts w:eastAsia="Times New Roman" w:cs="Consolas"/>
+          <w:szCs w:val="18"/>
+        </w:rPr>
+        <w:t>Get</w:t>
+      </w:r>
+      <w:r>
+        <w:rPr>
+          <w:rFonts w:eastAsia="Times New Roman" w:cs="Consolas"/>
+          <w:szCs w:val="18"/>
+        </w:rPr>
+        <w:t>Root</w:t>
+      </w:r>
+      <w:r>
+        <w:rPr>
+          <w:rFonts w:eastAsia="Times New Roman" w:cs="Consolas"/>
+          <w:szCs w:val="18"/>
+        </w:rPr>
+        <w:t>()</w:t>
+      </w:r>
+      <w:r>
+        <w:rPr>
+          <w:szCs w:val="18"/>
+        </w:rPr>
+        <w:t>;</w:t>
+      </w:r>
+    </w:p>
+    <w:p>
+      <w:pPr>
+        <w:pStyle w:val="ListParagraph"/>
+        <w:numPr>
+          <w:ilvl w:val="0"/>
+          <w:numId w:val="10"/>
+        </w:numPr>
+      </w:pPr>
+      <w:r>
+        <w:lastRenderedPageBreak/>
         <w:t xml:space="preserve">Move your cursor to the line containing the </w:t>
       </w:r>
       <w:r>
@@ -1414,10 +1582,16 @@
         <w:t>Kind</w:t>
       </w:r>
       <w:r>
-        <w:t xml:space="preserve"> of the root node </w:t>
-      </w:r>
-      <w:r>
-        <w:t xml:space="preserve">(in ‘base’) </w:t>
+        <w:rPr>
+          <w:b/>
+        </w:rPr>
+        <w:t>Text</w:t>
+      </w:r>
+      <w:r>
+        <w:t xml:space="preserve"> of the root node</w:t>
+      </w:r>
+      <w:r>
+        <w:t xml:space="preserve"> </w:t>
       </w:r>
       <w:r>
         <w:t xml:space="preserve">is </w:t>
@@ -1426,7 +1600,7 @@
         <w:rPr>
           <w:b/>
         </w:rPr>
-        <w:t>SyntaxKind.CompilationUnit</w:t>
+        <w:t>CompilationUnit</w:t>
       </w:r>
       <w:r>
         <w:t>.</w:t>
@@ -1477,7 +1651,6 @@
         </w:numPr>
       </w:pPr>
       <w:r>
-        <w:lastRenderedPageBreak/>
         <w:t>Insert the following</w:t>
       </w:r>
       <w:r>
@@ -1655,13 +1828,19 @@
         <w:t>Kind</w:t>
       </w:r>
       <w:r>
+        <w:rPr>
+          <w:b/>
+        </w:rPr>
+        <w:t>Text</w:t>
+      </w:r>
+      <w:r>
         <w:t xml:space="preserve"> is </w:t>
       </w:r>
       <w:r>
         <w:rPr>
           <w:b/>
         </w:rPr>
-        <w:t>SyntaxKind.NamespaceDeclaration</w:t>
+        <w:t>NamespaceDeclaration</w:t>
       </w:r>
       <w:r>
         <w:t>.</w:t>
@@ -1908,13 +2087,19 @@
         <w:t>Kind</w:t>
       </w:r>
       <w:r>
+        <w:rPr>
+          <w:b/>
+        </w:rPr>
+        <w:t>Text</w:t>
+      </w:r>
+      <w:r>
         <w:t xml:space="preserve"> is </w:t>
       </w:r>
       <w:r>
         <w:rPr>
           <w:b/>
         </w:rPr>
-        <w:t>SyntaxKind.ClassDeclaration</w:t>
+        <w:t>ClassDeclaration</w:t>
       </w:r>
       <w:r>
         <w:rPr>
@@ -2124,6 +2309,7 @@
         <w:rPr>
           <w:szCs w:val="18"/>
         </w:rPr>
+        <w:lastRenderedPageBreak/>
         <w:t>            </w:t>
       </w:r>
       <w:r>
@@ -2374,7 +2560,6 @@
         <w:rPr>
           <w:szCs w:val="18"/>
         </w:rPr>
-        <w:lastRenderedPageBreak/>
         <w:t>            </w:t>
       </w:r>
       <w:r>
@@ -4414,10 +4599,10 @@
         </w:numPr>
       </w:pPr>
       <w:r>
-        <w:t xml:space="preserve">Create a new C# </w:t>
-      </w:r>
-      <w:r>
-        <w:t>Roslyn Console Application project</w:t>
+        <w:t>Create a new C#</w:t>
+      </w:r>
+      <w:r>
+        <w:t xml:space="preserve"> Console Application project</w:t>
       </w:r>
       <w:r>
         <w:t>; name it “</w:t>
@@ -4447,590 +4632,13 @@
         </w:numPr>
       </w:pPr>
       <w:r>
-        <w:t xml:space="preserve">Enter the following code into your </w:t>
-      </w:r>
-      <w:r>
-        <w:rPr>
-          <w:b/>
-        </w:rPr>
-        <w:t>Main</w:t>
-      </w:r>
-      <w:r>
-        <w:t xml:space="preserve"> method:</w:t>
-      </w:r>
-    </w:p>
-    <w:p>
-      <w:pPr>
-        <w:pStyle w:val="Code"/>
-        <w:ind w:left="360"/>
-        <w:rPr>
-          <w:szCs w:val="18"/>
-        </w:rPr>
-      </w:pPr>
-      <w:r>
-        <w:rPr>
-          <w:rFonts w:eastAsia="Times New Roman" w:cs="Consolas"/>
-          <w:szCs w:val="18"/>
-        </w:rPr>
-        <w:lastRenderedPageBreak/>
-        <w:t>            </w:t>
-      </w:r>
-      <w:r>
-        <w:rPr>
-          <w:rFonts w:eastAsia="Times New Roman" w:cs="Consolas"/>
-          <w:color w:val="2B91AF"/>
-          <w:szCs w:val="18"/>
-        </w:rPr>
-        <w:t>SyntaxTree</w:t>
-      </w:r>
-      <w:r>
-        <w:rPr>
-          <w:rFonts w:eastAsia="Times New Roman" w:cs="Consolas"/>
-          <w:szCs w:val="18"/>
-        </w:rPr>
-        <w:t> tree = </w:t>
-      </w:r>
-      <w:r>
-        <w:rPr>
-          <w:rFonts w:eastAsia="Times New Roman" w:cs="Consolas"/>
-          <w:color w:val="2B91AF"/>
-          <w:szCs w:val="18"/>
-        </w:rPr>
-        <w:t>CSharpS</w:t>
-      </w:r>
-      <w:r>
-        <w:rPr>
-          <w:rFonts w:eastAsia="Times New Roman" w:cs="Consolas"/>
-          <w:color w:val="2B91AF"/>
-          <w:szCs w:val="18"/>
-        </w:rPr>
-        <w:t>yntaxTree</w:t>
-      </w:r>
-      <w:r>
-        <w:rPr>
-          <w:rFonts w:eastAsia="Times New Roman" w:cs="Consolas"/>
-          <w:szCs w:val="18"/>
-        </w:rPr>
-        <w:t>.</w:t>
-      </w:r>
-      <w:r>
-        <w:rPr>
-          <w:rFonts w:eastAsia="Times New Roman" w:cs="Consolas"/>
-          <w:szCs w:val="18"/>
-        </w:rPr>
-        <w:t>Parse</w:t>
-      </w:r>
-      <w:r>
-        <w:rPr>
-          <w:rFonts w:eastAsia="Times New Roman" w:cs="Consolas"/>
-          <w:szCs w:val="18"/>
-        </w:rPr>
-        <w:t>Text</w:t>
-      </w:r>
-      <w:r>
-        <w:rPr>
-          <w:rFonts w:eastAsia="Times New Roman" w:cs="Consolas"/>
-          <w:szCs w:val="18"/>
-        </w:rPr>
-        <w:t>(</w:t>
-      </w:r>
-      <w:r>
-        <w:rPr>
-          <w:rFonts w:eastAsia="Times New Roman" w:cs="Consolas"/>
-          <w:szCs w:val="18"/>
-        </w:rPr>
-        <w:br/>
-      </w:r>
-      <w:r>
-        <w:rPr>
-          <w:rFonts w:eastAsia="Times New Roman" w:cs="Consolas"/>
-          <w:color w:val="A31515"/>
-          <w:szCs w:val="18"/>
-        </w:rPr>
-        <w:t>@"using System;</w:t>
-      </w:r>
-      <w:r>
-        <w:rPr>
-          <w:rFonts w:eastAsia="Times New Roman" w:cs="Consolas"/>
-          <w:szCs w:val="18"/>
-        </w:rPr>
-        <w:br/>
-      </w:r>
-      <w:r>
-        <w:rPr>
-          <w:rFonts w:eastAsia="Times New Roman" w:cs="Consolas"/>
-          <w:color w:val="A31515"/>
-          <w:szCs w:val="18"/>
-        </w:rPr>
-        <w:t>using System.Collections.Generic;</w:t>
-      </w:r>
-      <w:r>
-        <w:rPr>
-          <w:rFonts w:eastAsia="Times New Roman" w:cs="Consolas"/>
-          <w:szCs w:val="18"/>
-        </w:rPr>
-        <w:br/>
-      </w:r>
-      <w:r>
-        <w:rPr>
-          <w:rFonts w:eastAsia="Times New Roman" w:cs="Consolas"/>
-          <w:color w:val="A31515"/>
-          <w:szCs w:val="18"/>
-        </w:rPr>
-        <w:t>using System.Linq;</w:t>
-      </w:r>
-      <w:r>
-        <w:rPr>
-          <w:rFonts w:eastAsia="Times New Roman" w:cs="Consolas"/>
-          <w:szCs w:val="18"/>
-        </w:rPr>
-        <w:br/>
-      </w:r>
-      <w:r>
-        <w:rPr>
-          <w:rFonts w:eastAsia="Times New Roman" w:cs="Consolas"/>
-          <w:color w:val="A31515"/>
-          <w:szCs w:val="18"/>
-        </w:rPr>
-        <w:t>using System.Text;</w:t>
-      </w:r>
-      <w:r>
-        <w:rPr>
-          <w:rFonts w:eastAsia="Times New Roman" w:cs="Consolas"/>
-          <w:szCs w:val="18"/>
-        </w:rPr>
-        <w:br/>
-      </w:r>
-      <w:r>
-        <w:rPr>
-          <w:rFonts w:eastAsia="Times New Roman" w:cs="Consolas"/>
-          <w:color w:val="A31515"/>
-          <w:szCs w:val="18"/>
-        </w:rPr>
-        <w:t>using </w:t>
-      </w:r>
-      <w:r>
-        <w:rPr>
-          <w:rFonts w:eastAsia="Times New Roman" w:cs="Consolas"/>
-          <w:color w:val="A31515"/>
-          <w:szCs w:val="18"/>
-        </w:rPr>
-        <w:t>Microsoft.CodeAnalysis</w:t>
-      </w:r>
-      <w:r>
-        <w:rPr>
-          <w:rFonts w:eastAsia="Times New Roman" w:cs="Consolas"/>
-          <w:color w:val="A31515"/>
-          <w:szCs w:val="18"/>
-        </w:rPr>
-        <w:t>;</w:t>
-      </w:r>
-      <w:r>
-        <w:rPr>
-          <w:rFonts w:eastAsia="Times New Roman" w:cs="Consolas"/>
-          <w:szCs w:val="18"/>
-        </w:rPr>
-        <w:br/>
-      </w:r>
-      <w:r>
-        <w:rPr>
-          <w:rFonts w:eastAsia="Times New Roman" w:cs="Consolas"/>
-          <w:color w:val="A31515"/>
-          <w:szCs w:val="18"/>
-        </w:rPr>
-        <w:t>using </w:t>
-      </w:r>
-      <w:r>
-        <w:rPr>
-          <w:rFonts w:eastAsia="Times New Roman" w:cs="Consolas"/>
-          <w:color w:val="A31515"/>
-          <w:szCs w:val="18"/>
-        </w:rPr>
-        <w:t>Microsoft.CodeAnalysis</w:t>
-      </w:r>
-      <w:r>
-        <w:rPr>
-          <w:rFonts w:eastAsia="Times New Roman" w:cs="Consolas"/>
-          <w:color w:val="A31515"/>
-          <w:szCs w:val="18"/>
-        </w:rPr>
-        <w:t>.CSharp;</w:t>
-      </w:r>
-      <w:r>
-        <w:rPr>
-          <w:rFonts w:eastAsia="Times New Roman" w:cs="Consolas"/>
-          <w:szCs w:val="18"/>
-        </w:rPr>
-        <w:br/>
-        <w:t xml:space="preserve"> </w:t>
-      </w:r>
-      <w:r>
-        <w:rPr>
-          <w:rFonts w:eastAsia="Times New Roman" w:cs="Consolas"/>
-          <w:szCs w:val="18"/>
-        </w:rPr>
-        <w:br/>
-      </w:r>
-      <w:r>
-        <w:rPr>
-          <w:rFonts w:eastAsia="Times New Roman" w:cs="Consolas"/>
-          <w:color w:val="A31515"/>
-          <w:szCs w:val="18"/>
-        </w:rPr>
-        <w:t>namespace TopLevel</w:t>
-      </w:r>
-      <w:r>
-        <w:rPr>
-          <w:rFonts w:eastAsia="Times New Roman" w:cs="Consolas"/>
-          <w:szCs w:val="18"/>
-        </w:rPr>
-        <w:br/>
-      </w:r>
-      <w:r>
-        <w:rPr>
-          <w:rFonts w:eastAsia="Times New Roman" w:cs="Consolas"/>
-          <w:color w:val="A31515"/>
-          <w:szCs w:val="18"/>
-        </w:rPr>
-        <w:t>{</w:t>
-      </w:r>
-      <w:r>
-        <w:rPr>
-          <w:rFonts w:eastAsia="Times New Roman" w:cs="Consolas"/>
-          <w:szCs w:val="18"/>
-        </w:rPr>
-        <w:br/>
-      </w:r>
-      <w:r>
-        <w:rPr>
-          <w:rFonts w:eastAsia="Times New Roman" w:cs="Consolas"/>
-          <w:color w:val="A31515"/>
-          <w:szCs w:val="18"/>
-        </w:rPr>
-        <w:t>    using Microsoft;</w:t>
-      </w:r>
-      <w:r>
-        <w:rPr>
-          <w:rFonts w:eastAsia="Times New Roman" w:cs="Consolas"/>
-          <w:szCs w:val="18"/>
-        </w:rPr>
-        <w:br/>
-      </w:r>
-      <w:r>
-        <w:rPr>
-          <w:rFonts w:eastAsia="Times New Roman" w:cs="Consolas"/>
-          <w:color w:val="A31515"/>
-          <w:szCs w:val="18"/>
-        </w:rPr>
-        <w:t>    using System.ComponentModel;</w:t>
-      </w:r>
-      <w:r>
-        <w:rPr>
-          <w:rFonts w:eastAsia="Times New Roman" w:cs="Consolas"/>
-          <w:szCs w:val="18"/>
-        </w:rPr>
-        <w:br/>
-        <w:t xml:space="preserve"> </w:t>
-      </w:r>
-      <w:r>
-        <w:rPr>
-          <w:rFonts w:eastAsia="Times New Roman" w:cs="Consolas"/>
-          <w:szCs w:val="18"/>
-        </w:rPr>
-        <w:br/>
-      </w:r>
-      <w:r>
-        <w:rPr>
-          <w:rFonts w:eastAsia="Times New Roman" w:cs="Consolas"/>
-          <w:color w:val="A31515"/>
-          <w:szCs w:val="18"/>
-        </w:rPr>
-        <w:t>    namespace Child1</w:t>
-      </w:r>
-      <w:r>
-        <w:rPr>
-          <w:rFonts w:eastAsia="Times New Roman" w:cs="Consolas"/>
-          <w:szCs w:val="18"/>
-        </w:rPr>
-        <w:br/>
-      </w:r>
-      <w:r>
-        <w:rPr>
-          <w:rFonts w:eastAsia="Times New Roman" w:cs="Consolas"/>
-          <w:color w:val="A31515"/>
-          <w:szCs w:val="18"/>
-        </w:rPr>
-        <w:t>    {</w:t>
-      </w:r>
-      <w:r>
-        <w:rPr>
-          <w:rFonts w:eastAsia="Times New Roman" w:cs="Consolas"/>
-          <w:szCs w:val="18"/>
-        </w:rPr>
-        <w:br/>
-      </w:r>
-      <w:r>
-        <w:rPr>
-          <w:rFonts w:eastAsia="Times New Roman" w:cs="Consolas"/>
-          <w:color w:val="A31515"/>
-          <w:szCs w:val="18"/>
-        </w:rPr>
-        <w:t>        using Microsoft.Win32;</w:t>
-      </w:r>
-      <w:r>
-        <w:rPr>
-          <w:rFonts w:eastAsia="Times New Roman" w:cs="Consolas"/>
-          <w:szCs w:val="18"/>
-        </w:rPr>
-        <w:br/>
-      </w:r>
-      <w:r>
-        <w:rPr>
-          <w:rFonts w:eastAsia="Times New Roman" w:cs="Consolas"/>
-          <w:color w:val="A31515"/>
-          <w:szCs w:val="18"/>
-        </w:rPr>
-        <w:t>        using System.Runtime.InteropServices;</w:t>
-      </w:r>
-      <w:r>
-        <w:rPr>
-          <w:rFonts w:eastAsia="Times New Roman" w:cs="Consolas"/>
-          <w:szCs w:val="18"/>
-        </w:rPr>
-        <w:br/>
-        <w:t xml:space="preserve"> </w:t>
-      </w:r>
-      <w:r>
-        <w:rPr>
-          <w:rFonts w:eastAsia="Times New Roman" w:cs="Consolas"/>
-          <w:szCs w:val="18"/>
-        </w:rPr>
-        <w:br/>
-      </w:r>
-      <w:r>
-        <w:rPr>
-          <w:rFonts w:eastAsia="Times New Roman" w:cs="Consolas"/>
-          <w:color w:val="A31515"/>
-          <w:szCs w:val="18"/>
-        </w:rPr>
-        <w:t>        class Foo { }</w:t>
-      </w:r>
-      <w:r>
-        <w:rPr>
-          <w:rFonts w:eastAsia="Times New Roman" w:cs="Consolas"/>
-          <w:szCs w:val="18"/>
-        </w:rPr>
-        <w:br/>
-      </w:r>
-      <w:r>
-        <w:rPr>
-          <w:rFonts w:eastAsia="Times New Roman" w:cs="Consolas"/>
-          <w:color w:val="A31515"/>
-          <w:szCs w:val="18"/>
-        </w:rPr>
-        <w:t>    }</w:t>
-      </w:r>
-      <w:r>
-        <w:rPr>
-          <w:rFonts w:eastAsia="Times New Roman" w:cs="Consolas"/>
-          <w:szCs w:val="18"/>
-        </w:rPr>
-        <w:br/>
-        <w:t xml:space="preserve"> </w:t>
-      </w:r>
-      <w:r>
-        <w:rPr>
-          <w:rFonts w:eastAsia="Times New Roman" w:cs="Consolas"/>
-          <w:szCs w:val="18"/>
-        </w:rPr>
-        <w:br/>
-      </w:r>
-      <w:r>
-        <w:rPr>
-          <w:rFonts w:eastAsia="Times New Roman" w:cs="Consolas"/>
-          <w:color w:val="A31515"/>
-          <w:szCs w:val="18"/>
-        </w:rPr>
-        <w:t>    namespace Child2</w:t>
-      </w:r>
-      <w:r>
-        <w:rPr>
-          <w:rFonts w:eastAsia="Times New Roman" w:cs="Consolas"/>
-          <w:szCs w:val="18"/>
-        </w:rPr>
-        <w:br/>
-      </w:r>
-      <w:r>
-        <w:rPr>
-          <w:rFonts w:eastAsia="Times New Roman" w:cs="Consolas"/>
-          <w:color w:val="A31515"/>
-          <w:szCs w:val="18"/>
-        </w:rPr>
-        <w:t>    {</w:t>
-      </w:r>
-      <w:r>
-        <w:rPr>
-          <w:rFonts w:eastAsia="Times New Roman" w:cs="Consolas"/>
-          <w:szCs w:val="18"/>
-        </w:rPr>
-        <w:br/>
-      </w:r>
-      <w:r>
-        <w:rPr>
-          <w:rFonts w:eastAsia="Times New Roman" w:cs="Consolas"/>
-          <w:color w:val="A31515"/>
-          <w:szCs w:val="18"/>
-        </w:rPr>
-        <w:t>        using System.CodeDom;</w:t>
-      </w:r>
-      <w:r>
-        <w:rPr>
-          <w:rFonts w:eastAsia="Times New Roman" w:cs="Consolas"/>
-          <w:szCs w:val="18"/>
-        </w:rPr>
-        <w:br/>
-      </w:r>
-      <w:r>
-        <w:rPr>
-          <w:rFonts w:eastAsia="Times New Roman" w:cs="Consolas"/>
-          <w:color w:val="A31515"/>
-          <w:szCs w:val="18"/>
-        </w:rPr>
-        <w:t>        using Microsoft.CSharp;</w:t>
-      </w:r>
-      <w:r>
-        <w:rPr>
-          <w:rFonts w:eastAsia="Times New Roman" w:cs="Consolas"/>
-          <w:szCs w:val="18"/>
-        </w:rPr>
-        <w:br/>
-        <w:t xml:space="preserve"> </w:t>
-      </w:r>
-      <w:r>
-        <w:rPr>
-          <w:rFonts w:eastAsia="Times New Roman" w:cs="Consolas"/>
-          <w:szCs w:val="18"/>
-        </w:rPr>
-        <w:br/>
-      </w:r>
-      <w:r>
-        <w:rPr>
-          <w:rFonts w:eastAsia="Times New Roman" w:cs="Consolas"/>
-          <w:color w:val="A31515"/>
-          <w:szCs w:val="18"/>
-        </w:rPr>
-        <w:t>        class Bar { }</w:t>
-      </w:r>
-      <w:r>
-        <w:rPr>
-          <w:rFonts w:eastAsia="Times New Roman" w:cs="Consolas"/>
-          <w:szCs w:val="18"/>
-        </w:rPr>
-        <w:br/>
-      </w:r>
-      <w:r>
-        <w:rPr>
-          <w:rFonts w:eastAsia="Times New Roman" w:cs="Consolas"/>
-          <w:color w:val="A31515"/>
-          <w:szCs w:val="18"/>
-        </w:rPr>
-        <w:t>    }</w:t>
-      </w:r>
-      <w:r>
-        <w:rPr>
-          <w:rFonts w:eastAsia="Times New Roman" w:cs="Consolas"/>
-          <w:szCs w:val="18"/>
-        </w:rPr>
-        <w:br/>
-      </w:r>
-      <w:r>
-        <w:rPr>
-          <w:rFonts w:eastAsia="Times New Roman" w:cs="Consolas"/>
-          <w:color w:val="A31515"/>
-          <w:szCs w:val="18"/>
-        </w:rPr>
-        <w:t>}"</w:t>
-      </w:r>
-      <w:r>
-        <w:rPr>
-          <w:rFonts w:eastAsia="Times New Roman" w:cs="Consolas"/>
-          <w:szCs w:val="18"/>
-        </w:rPr>
-        <w:t>);</w:t>
-      </w:r>
-      <w:r>
-        <w:rPr>
-          <w:rFonts w:eastAsia="Times New Roman" w:cs="Consolas"/>
-          <w:szCs w:val="18"/>
-        </w:rPr>
-        <w:br/>
-        <w:t xml:space="preserve"> </w:t>
-      </w:r>
-      <w:r>
-        <w:rPr>
-          <w:rFonts w:eastAsia="Times New Roman" w:cs="Consolas"/>
-          <w:szCs w:val="18"/>
-        </w:rPr>
-        <w:br/>
-        <w:t>            </w:t>
-      </w:r>
-      <w:r>
-        <w:rPr>
-          <w:rFonts w:eastAsia="Times New Roman" w:cs="Consolas"/>
-          <w:color w:val="0000FF"/>
-          <w:szCs w:val="18"/>
-        </w:rPr>
-        <w:t>var</w:t>
-      </w:r>
-      <w:r>
-        <w:rPr>
-          <w:rFonts w:eastAsia="Times New Roman" w:cs="Consolas"/>
-          <w:szCs w:val="18"/>
-        </w:rPr>
-        <w:t> root = (</w:t>
-      </w:r>
-      <w:r>
-        <w:rPr>
-          <w:rFonts w:eastAsia="Times New Roman" w:cs="Consolas"/>
-          <w:color w:val="2B91AF"/>
-          <w:szCs w:val="18"/>
-        </w:rPr>
-        <w:t>CompilationUnitSyntax</w:t>
-      </w:r>
-      <w:r>
-        <w:rPr>
-          <w:rFonts w:eastAsia="Times New Roman" w:cs="Consolas"/>
-          <w:szCs w:val="18"/>
-        </w:rPr>
-        <w:t>)tree.</w:t>
-      </w:r>
-      <w:r>
-        <w:rPr>
-          <w:rFonts w:eastAsia="Times New Roman" w:cs="Consolas"/>
-          <w:szCs w:val="18"/>
-        </w:rPr>
-        <w:t>Get</w:t>
-      </w:r>
-      <w:r>
-        <w:rPr>
-          <w:rFonts w:eastAsia="Times New Roman" w:cs="Consolas"/>
-          <w:szCs w:val="18"/>
-        </w:rPr>
-        <w:t>Root</w:t>
-      </w:r>
-      <w:r>
-        <w:rPr>
-          <w:rFonts w:eastAsia="Times New Roman" w:cs="Consolas"/>
-          <w:szCs w:val="18"/>
-        </w:rPr>
-        <w:t>()</w:t>
-      </w:r>
-      <w:r>
-        <w:rPr>
-          <w:rFonts w:eastAsia="Times New Roman" w:cs="Consolas"/>
-          <w:szCs w:val="18"/>
-        </w:rPr>
-        <w:t>;</w:t>
+        <w:t>Add references for Microsoft.CodeAnalysis</w:t>
+      </w:r>
+      <w:r>
+        <w:t xml:space="preserve"> and</w:t>
+      </w:r>
+      <w:r>
+        <w:t xml:space="preserve"> Microsoft.CodeAnalysis.CSharp to the project.</w:t>
       </w:r>
     </w:p>
     <w:p>
@@ -5042,17 +4650,105 @@
         </w:numPr>
       </w:pPr>
       <w:r>
-        <w:t xml:space="preserve">Note that this source text contains </w:t>
-      </w:r>
-      <w:r>
-        <w:rPr>
-          <w:b/>
-        </w:rPr>
-        <w:t>using</w:t>
-      </w:r>
-      <w:r>
-        <w:t xml:space="preserve"> directives scattered across four different locations: the file-level, in the top-level namespace, and in the two nested namespaces.</w:t>
-      </w:r>
+        <w:t>Add the following using directives to</w:t>
+      </w:r>
+      <w:r>
+        <w:t>your Program.cs file:</w:t>
+      </w:r>
+    </w:p>
+    <w:p>
+      <w:pPr>
+        <w:pStyle w:val="Code"/>
+        <w:rPr>
+          <w:rFonts w:eastAsia="Times New Roman" w:cs="Consolas"/>
+          <w:color w:val="0000FF"/>
+          <w:szCs w:val="18"/>
+        </w:rPr>
+      </w:pPr>
+      <w:r>
+        <w:rPr>
+          <w:rFonts w:eastAsia="Times New Roman" w:cs="Consolas"/>
+          <w:color w:val="0000FF"/>
+          <w:szCs w:val="18"/>
+        </w:rPr>
+        <w:t xml:space="preserve">using </w:t>
+      </w:r>
+      <w:r>
+        <w:rPr>
+          <w:rFonts w:eastAsia="Times New Roman" w:cs="Consolas"/>
+          <w:szCs w:val="18"/>
+        </w:rPr>
+        <w:t>Microsoft.CodeAnalysis</w:t>
+      </w:r>
+      <w:r>
+        <w:rPr>
+          <w:rFonts w:eastAsia="Times New Roman" w:cs="Consolas"/>
+          <w:szCs w:val="18"/>
+        </w:rPr>
+        <w:t>;</w:t>
+      </w:r>
+      <w:r>
+        <w:rPr>
+          <w:rFonts w:eastAsia="Times New Roman" w:cs="Consolas"/>
+          <w:color w:val="0000FF"/>
+          <w:szCs w:val="18"/>
+        </w:rPr>
+        <w:br/>
+        <w:t xml:space="preserve">using </w:t>
+      </w:r>
+      <w:r>
+        <w:rPr>
+          <w:rFonts w:eastAsia="Times New Roman" w:cs="Consolas"/>
+          <w:szCs w:val="18"/>
+        </w:rPr>
+        <w:t>Microsoft.CodeAnalysis.</w:t>
+      </w:r>
+      <w:r>
+        <w:rPr>
+          <w:rFonts w:eastAsia="Times New Roman" w:cs="Consolas"/>
+          <w:szCs w:val="18"/>
+        </w:rPr>
+        <w:t>CSharp;</w:t>
+      </w:r>
+      <w:r>
+        <w:rPr>
+          <w:rFonts w:eastAsia="Times New Roman" w:cs="Consolas"/>
+          <w:szCs w:val="18"/>
+        </w:rPr>
+        <w:br/>
+      </w:r>
+      <w:r>
+        <w:rPr>
+          <w:rFonts w:eastAsia="Times New Roman" w:cs="Consolas"/>
+          <w:color w:val="0000FF"/>
+          <w:szCs w:val="18"/>
+        </w:rPr>
+        <w:t xml:space="preserve">using </w:t>
+      </w:r>
+      <w:r>
+        <w:rPr>
+          <w:rFonts w:eastAsia="Times New Roman" w:cs="Consolas"/>
+          <w:szCs w:val="18"/>
+        </w:rPr>
+        <w:t>Microsoft.CodeAnalysis.</w:t>
+      </w:r>
+      <w:r>
+        <w:rPr>
+          <w:rFonts w:eastAsia="Times New Roman" w:cs="Consolas"/>
+          <w:szCs w:val="18"/>
+        </w:rPr>
+        <w:t>CSharp.Syntax;</w:t>
+      </w:r>
+    </w:p>
+    <w:p>
+      <w:pPr>
+        <w:pStyle w:val="ListParagraph"/>
+      </w:pPr>
+    </w:p>
+    <w:p>
+      <w:pPr>
+        <w:pStyle w:val="ListParagraph"/>
+      </w:pPr>
     </w:p>
     <w:p>
       <w:pPr>
@@ -5063,6 +4759,621 @@
         </w:numPr>
       </w:pPr>
       <w:r>
+        <w:t xml:space="preserve">Enter the following code into your </w:t>
+      </w:r>
+      <w:r>
+        <w:rPr>
+          <w:b/>
+        </w:rPr>
+        <w:t>Main</w:t>
+      </w:r>
+      <w:r>
+        <w:t xml:space="preserve"> method:</w:t>
+      </w:r>
+    </w:p>
+    <w:p>
+      <w:pPr>
+        <w:pStyle w:val="Code"/>
+        <w:ind w:left="360"/>
+        <w:rPr>
+          <w:szCs w:val="18"/>
+        </w:rPr>
+      </w:pPr>
+      <w:r>
+        <w:rPr>
+          <w:rFonts w:eastAsia="Times New Roman" w:cs="Consolas"/>
+          <w:szCs w:val="18"/>
+        </w:rPr>
+        <w:t>            </w:t>
+      </w:r>
+      <w:r>
+        <w:rPr>
+          <w:rFonts w:eastAsia="Times New Roman" w:cs="Consolas"/>
+          <w:color w:val="2B91AF"/>
+          <w:szCs w:val="18"/>
+        </w:rPr>
+        <w:t>SyntaxTree</w:t>
+      </w:r>
+      <w:r>
+        <w:rPr>
+          <w:rFonts w:eastAsia="Times New Roman" w:cs="Consolas"/>
+          <w:szCs w:val="18"/>
+        </w:rPr>
+        <w:t> tree = </w:t>
+      </w:r>
+      <w:r>
+        <w:rPr>
+          <w:rFonts w:eastAsia="Times New Roman" w:cs="Consolas"/>
+          <w:color w:val="2B91AF"/>
+          <w:szCs w:val="18"/>
+        </w:rPr>
+        <w:t>CSharpS</w:t>
+      </w:r>
+      <w:r>
+        <w:rPr>
+          <w:rFonts w:eastAsia="Times New Roman" w:cs="Consolas"/>
+          <w:color w:val="2B91AF"/>
+          <w:szCs w:val="18"/>
+        </w:rPr>
+        <w:t>yntaxTree</w:t>
+      </w:r>
+      <w:r>
+        <w:rPr>
+          <w:rFonts w:eastAsia="Times New Roman" w:cs="Consolas"/>
+          <w:szCs w:val="18"/>
+        </w:rPr>
+        <w:t>.</w:t>
+      </w:r>
+      <w:r>
+        <w:rPr>
+          <w:rFonts w:eastAsia="Times New Roman" w:cs="Consolas"/>
+          <w:szCs w:val="18"/>
+        </w:rPr>
+        <w:t>Parse</w:t>
+      </w:r>
+      <w:r>
+        <w:rPr>
+          <w:rFonts w:eastAsia="Times New Roman" w:cs="Consolas"/>
+          <w:szCs w:val="18"/>
+        </w:rPr>
+        <w:t>Text</w:t>
+      </w:r>
+      <w:r>
+        <w:rPr>
+          <w:rFonts w:eastAsia="Times New Roman" w:cs="Consolas"/>
+          <w:szCs w:val="18"/>
+        </w:rPr>
+        <w:t>(</w:t>
+      </w:r>
+      <w:r>
+        <w:rPr>
+          <w:rFonts w:eastAsia="Times New Roman" w:cs="Consolas"/>
+          <w:szCs w:val="18"/>
+        </w:rPr>
+        <w:br/>
+      </w:r>
+      <w:r>
+        <w:rPr>
+          <w:rFonts w:eastAsia="Times New Roman" w:cs="Consolas"/>
+          <w:color w:val="A31515"/>
+          <w:szCs w:val="18"/>
+        </w:rPr>
+        <w:t>@"using System;</w:t>
+      </w:r>
+      <w:r>
+        <w:rPr>
+          <w:rFonts w:eastAsia="Times New Roman" w:cs="Consolas"/>
+          <w:szCs w:val="18"/>
+        </w:rPr>
+        <w:br/>
+      </w:r>
+      <w:r>
+        <w:rPr>
+          <w:rFonts w:eastAsia="Times New Roman" w:cs="Consolas"/>
+          <w:color w:val="A31515"/>
+          <w:szCs w:val="18"/>
+        </w:rPr>
+        <w:t>using System.Collections.Generic;</w:t>
+      </w:r>
+      <w:r>
+        <w:rPr>
+          <w:rFonts w:eastAsia="Times New Roman" w:cs="Consolas"/>
+          <w:szCs w:val="18"/>
+        </w:rPr>
+        <w:br/>
+      </w:r>
+      <w:r>
+        <w:rPr>
+          <w:rFonts w:eastAsia="Times New Roman" w:cs="Consolas"/>
+          <w:color w:val="A31515"/>
+          <w:szCs w:val="18"/>
+        </w:rPr>
+        <w:t>using System.Linq;</w:t>
+      </w:r>
+      <w:r>
+        <w:rPr>
+          <w:rFonts w:eastAsia="Times New Roman" w:cs="Consolas"/>
+          <w:szCs w:val="18"/>
+        </w:rPr>
+        <w:br/>
+      </w:r>
+      <w:r>
+        <w:rPr>
+          <w:rFonts w:eastAsia="Times New Roman" w:cs="Consolas"/>
+          <w:color w:val="A31515"/>
+          <w:szCs w:val="18"/>
+        </w:rPr>
+        <w:t>using System.Text;</w:t>
+      </w:r>
+      <w:r>
+        <w:rPr>
+          <w:rFonts w:eastAsia="Times New Roman" w:cs="Consolas"/>
+          <w:szCs w:val="18"/>
+        </w:rPr>
+        <w:br/>
+      </w:r>
+      <w:r>
+        <w:rPr>
+          <w:rFonts w:eastAsia="Times New Roman" w:cs="Consolas"/>
+          <w:color w:val="A31515"/>
+          <w:szCs w:val="18"/>
+        </w:rPr>
+        <w:t>using </w:t>
+      </w:r>
+      <w:r>
+        <w:rPr>
+          <w:rFonts w:eastAsia="Times New Roman" w:cs="Consolas"/>
+          <w:color w:val="A31515"/>
+          <w:szCs w:val="18"/>
+        </w:rPr>
+        <w:t>Microsoft.CodeAnalysis</w:t>
+      </w:r>
+      <w:r>
+        <w:rPr>
+          <w:rFonts w:eastAsia="Times New Roman" w:cs="Consolas"/>
+          <w:color w:val="A31515"/>
+          <w:szCs w:val="18"/>
+        </w:rPr>
+        <w:t>;</w:t>
+      </w:r>
+      <w:r>
+        <w:rPr>
+          <w:rFonts w:eastAsia="Times New Roman" w:cs="Consolas"/>
+          <w:szCs w:val="18"/>
+        </w:rPr>
+        <w:br/>
+      </w:r>
+      <w:r>
+        <w:rPr>
+          <w:rFonts w:eastAsia="Times New Roman" w:cs="Consolas"/>
+          <w:color w:val="A31515"/>
+          <w:szCs w:val="18"/>
+        </w:rPr>
+        <w:t>using </w:t>
+      </w:r>
+      <w:r>
+        <w:rPr>
+          <w:rFonts w:eastAsia="Times New Roman" w:cs="Consolas"/>
+          <w:color w:val="A31515"/>
+          <w:szCs w:val="18"/>
+        </w:rPr>
+        <w:t>Microsoft.CodeAnalysis</w:t>
+      </w:r>
+      <w:r>
+        <w:rPr>
+          <w:rFonts w:eastAsia="Times New Roman" w:cs="Consolas"/>
+          <w:color w:val="A31515"/>
+          <w:szCs w:val="18"/>
+        </w:rPr>
+        <w:t>.CSharp;</w:t>
+      </w:r>
+      <w:r>
+        <w:rPr>
+          <w:rFonts w:eastAsia="Times New Roman" w:cs="Consolas"/>
+          <w:szCs w:val="18"/>
+        </w:rPr>
+        <w:br/>
+        <w:t xml:space="preserve"> </w:t>
+      </w:r>
+      <w:r>
+        <w:rPr>
+          <w:rFonts w:eastAsia="Times New Roman" w:cs="Consolas"/>
+          <w:szCs w:val="18"/>
+        </w:rPr>
+        <w:br/>
+      </w:r>
+      <w:r>
+        <w:rPr>
+          <w:rFonts w:eastAsia="Times New Roman" w:cs="Consolas"/>
+          <w:color w:val="A31515"/>
+          <w:szCs w:val="18"/>
+        </w:rPr>
+        <w:t>namespace TopLevel</w:t>
+      </w:r>
+      <w:r>
+        <w:rPr>
+          <w:rFonts w:eastAsia="Times New Roman" w:cs="Consolas"/>
+          <w:szCs w:val="18"/>
+        </w:rPr>
+        <w:br/>
+      </w:r>
+      <w:r>
+        <w:rPr>
+          <w:rFonts w:eastAsia="Times New Roman" w:cs="Consolas"/>
+          <w:color w:val="A31515"/>
+          <w:szCs w:val="18"/>
+        </w:rPr>
+        <w:t>{</w:t>
+      </w:r>
+      <w:r>
+        <w:rPr>
+          <w:rFonts w:eastAsia="Times New Roman" w:cs="Consolas"/>
+          <w:szCs w:val="18"/>
+        </w:rPr>
+        <w:br/>
+      </w:r>
+      <w:r>
+        <w:rPr>
+          <w:rFonts w:eastAsia="Times New Roman" w:cs="Consolas"/>
+          <w:color w:val="A31515"/>
+          <w:szCs w:val="18"/>
+        </w:rPr>
+        <w:t>    using Microsoft;</w:t>
+      </w:r>
+      <w:r>
+        <w:rPr>
+          <w:rFonts w:eastAsia="Times New Roman" w:cs="Consolas"/>
+          <w:szCs w:val="18"/>
+        </w:rPr>
+        <w:br/>
+      </w:r>
+      <w:r>
+        <w:rPr>
+          <w:rFonts w:eastAsia="Times New Roman" w:cs="Consolas"/>
+          <w:color w:val="A31515"/>
+          <w:szCs w:val="18"/>
+        </w:rPr>
+        <w:t>    using System.ComponentModel;</w:t>
+      </w:r>
+      <w:r>
+        <w:rPr>
+          <w:rFonts w:eastAsia="Times New Roman" w:cs="Consolas"/>
+          <w:szCs w:val="18"/>
+        </w:rPr>
+        <w:br/>
+        <w:t xml:space="preserve"> </w:t>
+      </w:r>
+      <w:r>
+        <w:rPr>
+          <w:rFonts w:eastAsia="Times New Roman" w:cs="Consolas"/>
+          <w:szCs w:val="18"/>
+        </w:rPr>
+        <w:br/>
+      </w:r>
+      <w:r>
+        <w:rPr>
+          <w:rFonts w:eastAsia="Times New Roman" w:cs="Consolas"/>
+          <w:color w:val="A31515"/>
+          <w:szCs w:val="18"/>
+        </w:rPr>
+        <w:t>    namespace Child1</w:t>
+      </w:r>
+      <w:r>
+        <w:rPr>
+          <w:rFonts w:eastAsia="Times New Roman" w:cs="Consolas"/>
+          <w:szCs w:val="18"/>
+        </w:rPr>
+        <w:br/>
+      </w:r>
+      <w:r>
+        <w:rPr>
+          <w:rFonts w:eastAsia="Times New Roman" w:cs="Consolas"/>
+          <w:color w:val="A31515"/>
+          <w:szCs w:val="18"/>
+        </w:rPr>
+        <w:t>    {</w:t>
+      </w:r>
+      <w:r>
+        <w:rPr>
+          <w:rFonts w:eastAsia="Times New Roman" w:cs="Consolas"/>
+          <w:szCs w:val="18"/>
+        </w:rPr>
+        <w:br/>
+      </w:r>
+      <w:r>
+        <w:rPr>
+          <w:rFonts w:eastAsia="Times New Roman" w:cs="Consolas"/>
+          <w:color w:val="A31515"/>
+          <w:szCs w:val="18"/>
+        </w:rPr>
+        <w:t>        using Microsoft.Win32;</w:t>
+      </w:r>
+      <w:r>
+        <w:rPr>
+          <w:rFonts w:eastAsia="Times New Roman" w:cs="Consolas"/>
+          <w:szCs w:val="18"/>
+        </w:rPr>
+        <w:br/>
+      </w:r>
+      <w:r>
+        <w:rPr>
+          <w:rFonts w:eastAsia="Times New Roman" w:cs="Consolas"/>
+          <w:color w:val="A31515"/>
+          <w:szCs w:val="18"/>
+        </w:rPr>
+        <w:t>        using System.Runtime.InteropServices;</w:t>
+      </w:r>
+      <w:r>
+        <w:rPr>
+          <w:rFonts w:eastAsia="Times New Roman" w:cs="Consolas"/>
+          <w:szCs w:val="18"/>
+        </w:rPr>
+        <w:br/>
+        <w:t xml:space="preserve"> </w:t>
+      </w:r>
+      <w:r>
+        <w:rPr>
+          <w:rFonts w:eastAsia="Times New Roman" w:cs="Consolas"/>
+          <w:szCs w:val="18"/>
+        </w:rPr>
+        <w:br/>
+      </w:r>
+      <w:r>
+        <w:rPr>
+          <w:rFonts w:eastAsia="Times New Roman" w:cs="Consolas"/>
+          <w:color w:val="A31515"/>
+          <w:szCs w:val="18"/>
+        </w:rPr>
+        <w:t>        class Foo { }</w:t>
+      </w:r>
+      <w:r>
+        <w:rPr>
+          <w:rFonts w:eastAsia="Times New Roman" w:cs="Consolas"/>
+          <w:szCs w:val="18"/>
+        </w:rPr>
+        <w:br/>
+      </w:r>
+      <w:r>
+        <w:rPr>
+          <w:rFonts w:eastAsia="Times New Roman" w:cs="Consolas"/>
+          <w:color w:val="A31515"/>
+          <w:szCs w:val="18"/>
+        </w:rPr>
+        <w:t>    }</w:t>
+      </w:r>
+      <w:r>
+        <w:rPr>
+          <w:rFonts w:eastAsia="Times New Roman" w:cs="Consolas"/>
+          <w:szCs w:val="18"/>
+        </w:rPr>
+        <w:br/>
+        <w:t xml:space="preserve"> </w:t>
+      </w:r>
+      <w:r>
+        <w:rPr>
+          <w:rFonts w:eastAsia="Times New Roman" w:cs="Consolas"/>
+          <w:szCs w:val="18"/>
+        </w:rPr>
+        <w:br/>
+      </w:r>
+      <w:r>
+        <w:rPr>
+          <w:rFonts w:eastAsia="Times New Roman" w:cs="Consolas"/>
+          <w:color w:val="A31515"/>
+          <w:szCs w:val="18"/>
+        </w:rPr>
+        <w:t>    namespace Child2</w:t>
+      </w:r>
+      <w:r>
+        <w:rPr>
+          <w:rFonts w:eastAsia="Times New Roman" w:cs="Consolas"/>
+          <w:szCs w:val="18"/>
+        </w:rPr>
+        <w:br/>
+      </w:r>
+      <w:r>
+        <w:rPr>
+          <w:rFonts w:eastAsia="Times New Roman" w:cs="Consolas"/>
+          <w:color w:val="A31515"/>
+          <w:szCs w:val="18"/>
+        </w:rPr>
+        <w:t>    {</w:t>
+      </w:r>
+      <w:r>
+        <w:rPr>
+          <w:rFonts w:eastAsia="Times New Roman" w:cs="Consolas"/>
+          <w:szCs w:val="18"/>
+        </w:rPr>
+        <w:br/>
+      </w:r>
+      <w:r>
+        <w:rPr>
+          <w:rFonts w:eastAsia="Times New Roman" w:cs="Consolas"/>
+          <w:color w:val="A31515"/>
+          <w:szCs w:val="18"/>
+        </w:rPr>
+        <w:t>        using System.CodeDom;</w:t>
+      </w:r>
+      <w:r>
+        <w:rPr>
+          <w:rFonts w:eastAsia="Times New Roman" w:cs="Consolas"/>
+          <w:szCs w:val="18"/>
+        </w:rPr>
+        <w:br/>
+      </w:r>
+      <w:r>
+        <w:rPr>
+          <w:rFonts w:eastAsia="Times New Roman" w:cs="Consolas"/>
+          <w:color w:val="A31515"/>
+          <w:szCs w:val="18"/>
+        </w:rPr>
+        <w:t>        using Microsoft.CSharp;</w:t>
+      </w:r>
+      <w:r>
+        <w:rPr>
+          <w:rFonts w:eastAsia="Times New Roman" w:cs="Consolas"/>
+          <w:szCs w:val="18"/>
+        </w:rPr>
+        <w:br/>
+        <w:t xml:space="preserve"> </w:t>
+      </w:r>
+      <w:r>
+        <w:rPr>
+          <w:rFonts w:eastAsia="Times New Roman" w:cs="Consolas"/>
+          <w:szCs w:val="18"/>
+        </w:rPr>
+        <w:br/>
+      </w:r>
+      <w:r>
+        <w:rPr>
+          <w:rFonts w:eastAsia="Times New Roman" w:cs="Consolas"/>
+          <w:color w:val="A31515"/>
+          <w:szCs w:val="18"/>
+        </w:rPr>
+        <w:t>        class Bar { }</w:t>
+      </w:r>
+      <w:r>
+        <w:rPr>
+          <w:rFonts w:eastAsia="Times New Roman" w:cs="Consolas"/>
+          <w:szCs w:val="18"/>
+        </w:rPr>
+        <w:br/>
+      </w:r>
+      <w:r>
+        <w:rPr>
+          <w:rFonts w:eastAsia="Times New Roman" w:cs="Consolas"/>
+          <w:color w:val="A31515"/>
+          <w:szCs w:val="18"/>
+        </w:rPr>
+        <w:t>    }</w:t>
+      </w:r>
+      <w:r>
+        <w:rPr>
+          <w:rFonts w:eastAsia="Times New Roman" w:cs="Consolas"/>
+          <w:szCs w:val="18"/>
+        </w:rPr>
+        <w:br/>
+      </w:r>
+      <w:r>
+        <w:rPr>
+          <w:rFonts w:eastAsia="Times New Roman" w:cs="Consolas"/>
+          <w:color w:val="A31515"/>
+          <w:szCs w:val="18"/>
+        </w:rPr>
+        <w:t>}"</w:t>
+      </w:r>
+      <w:r>
+        <w:rPr>
+          <w:rFonts w:eastAsia="Times New Roman" w:cs="Consolas"/>
+          <w:szCs w:val="18"/>
+        </w:rPr>
+        <w:t>);</w:t>
+      </w:r>
+      <w:r>
+        <w:rPr>
+          <w:rFonts w:eastAsia="Times New Roman" w:cs="Consolas"/>
+          <w:szCs w:val="18"/>
+        </w:rPr>
+        <w:br/>
+        <w:t xml:space="preserve"> </w:t>
+      </w:r>
+      <w:r>
+        <w:rPr>
+          <w:rFonts w:eastAsia="Times New Roman" w:cs="Consolas"/>
+          <w:szCs w:val="18"/>
+        </w:rPr>
+        <w:br/>
+        <w:t>            </w:t>
+      </w:r>
+      <w:r>
+        <w:rPr>
+          <w:rFonts w:eastAsia="Times New Roman" w:cs="Consolas"/>
+          <w:color w:val="0000FF"/>
+          <w:szCs w:val="18"/>
+        </w:rPr>
+        <w:t>var</w:t>
+      </w:r>
+      <w:r>
+        <w:rPr>
+          <w:rFonts w:eastAsia="Times New Roman" w:cs="Consolas"/>
+          <w:szCs w:val="18"/>
+        </w:rPr>
+        <w:t> root = (</w:t>
+      </w:r>
+      <w:r>
+        <w:rPr>
+          <w:rFonts w:eastAsia="Times New Roman" w:cs="Consolas"/>
+          <w:color w:val="2B91AF"/>
+          <w:szCs w:val="18"/>
+        </w:rPr>
+        <w:t>CompilationUnitSyntax</w:t>
+      </w:r>
+      <w:r>
+        <w:rPr>
+          <w:rFonts w:eastAsia="Times New Roman" w:cs="Consolas"/>
+          <w:szCs w:val="18"/>
+        </w:rPr>
+        <w:t>)tree.</w:t>
+      </w:r>
+      <w:r>
+        <w:rPr>
+          <w:rFonts w:eastAsia="Times New Roman" w:cs="Consolas"/>
+          <w:szCs w:val="18"/>
+        </w:rPr>
+        <w:t>Get</w:t>
+      </w:r>
+      <w:r>
+        <w:rPr>
+          <w:rFonts w:eastAsia="Times New Roman" w:cs="Consolas"/>
+          <w:szCs w:val="18"/>
+        </w:rPr>
+        <w:t>Root</w:t>
+      </w:r>
+      <w:r>
+        <w:rPr>
+          <w:rFonts w:eastAsia="Times New Roman" w:cs="Consolas"/>
+          <w:szCs w:val="18"/>
+        </w:rPr>
+        <w:t>()</w:t>
+      </w:r>
+      <w:r>
+        <w:rPr>
+          <w:rFonts w:eastAsia="Times New Roman" w:cs="Consolas"/>
+          <w:szCs w:val="18"/>
+        </w:rPr>
+        <w:t>;</w:t>
+      </w:r>
+    </w:p>
+    <w:p>
+      <w:pPr>
+        <w:pStyle w:val="ListParagraph"/>
+        <w:numPr>
+          <w:ilvl w:val="0"/>
+          <w:numId w:val="19"/>
+        </w:numPr>
+      </w:pPr>
+      <w:r>
+        <w:t xml:space="preserve">Note that this source text contains </w:t>
+      </w:r>
+      <w:r>
+        <w:rPr>
+          <w:b/>
+        </w:rPr>
+        <w:t>using</w:t>
+      </w:r>
+      <w:r>
+        <w:t xml:space="preserve"> directives scattered across four different locations: the file-level, in the top-level namespace, and in the two nested namespaces.</w:t>
+      </w:r>
+    </w:p>
+    <w:p>
+      <w:pPr>
+        <w:pStyle w:val="ListParagraph"/>
+        <w:numPr>
+          <w:ilvl w:val="0"/>
+          <w:numId w:val="19"/>
+        </w:numPr>
+      </w:pPr>
+      <w:r>
         <w:t>Add a new class file to the project.</w:t>
       </w:r>
     </w:p>
@@ -5084,7 +5395,13 @@
         <w:t>-</w:t>
       </w:r>
       <w:r>
-        <w:t xml:space="preserve">&gt; Add Class… </w:t>
+        <w:t xml:space="preserve">&gt; Add </w:t>
+      </w:r>
+      <w:r>
+        <w:t>New Item…</w:t>
+      </w:r>
+      <w:r>
+        <w:t xml:space="preserve"> </w:t>
       </w:r>
     </w:p>
     <w:p>
@@ -5141,28 +5458,7 @@
         </w:numPr>
       </w:pPr>
       <w:r>
-        <w:t xml:space="preserve">Add using directives for the </w:t>
-      </w:r>
-      <w:r>
-        <w:rPr>
-          <w:b/>
-        </w:rPr>
-        <w:t>Microsoft.CodeAnalysis</w:t>
-      </w:r>
-      <w:r>
-        <w:t xml:space="preserve"> namespace and the </w:t>
-      </w:r>
-      <w:r>
-        <w:rPr>
-          <w:b/>
-        </w:rPr>
-        <w:t>Microsoft.CodeAnalysis.CSharp</w:t>
-      </w:r>
-      <w:r>
-        <w:t xml:space="preserve"> namespace</w:t>
-      </w:r>
-      <w:r>
-        <w:t>.</w:t>
+        <w:t xml:space="preserve">Add the following using directives to the top of the UsingCollector.cs file </w:t>
       </w:r>
     </w:p>
     <w:p>
@@ -5380,6 +5676,7 @@
         </w:numPr>
       </w:pPr>
       <w:r>
+        <w:lastRenderedPageBreak/>
         <w:t xml:space="preserve">Declare a public read-only field in the </w:t>
       </w:r>
       <w:r>
@@ -5412,7 +5709,6 @@
         <w:rPr>
           <w:szCs w:val="18"/>
         </w:rPr>
-        <w:lastRenderedPageBreak/>
         <w:t>        </w:t>
       </w:r>
       <w:r>
@@ -5930,6 +6226,7 @@
           <w:color w:val="0000FF"/>
           <w:szCs w:val="18"/>
         </w:rPr>
+        <w:lastRenderedPageBreak/>
         <w:t>using</w:t>
       </w:r>
       <w:r>
@@ -6557,7 +6854,6 @@
         </w:numPr>
       </w:pPr>
       <w:r>
-        <w:lastRenderedPageBreak/>
         <w:t xml:space="preserve">Return to the </w:t>
       </w:r>
       <w:r>
@@ -8349,7 +8645,7 @@
 
 <file path=word/numbering.xml><?xml version="1.0" encoding="utf-8"?>
 <w:numbering xmlns:wpc="http://schemas.microsoft.com/office/word/2010/wordprocessingCanvas" xmlns:mc="http://schemas.openxmlformats.org/markup-compatibility/2006" xmlns:o="urn:schemas-microsoft-com:office:office" xmlns:r="http://schemas.openxmlformats.org/officeDocument/2006/relationships" xmlns:m="http://schemas.openxmlformats.org/officeDocument/2006/math" xmlns:v="urn:schemas-microsoft-com:vml" xmlns:wp14="http://schemas.microsoft.com/office/word/2010/wordprocessingDrawing" xmlns:wp="http://schemas.openxmlformats.org/drawingml/2006/wordprocessingDrawing" xmlns:w10="urn:schemas-microsoft-com:office:word" xmlns:w="http://schemas.openxmlformats.org/wordprocessingml/2006/main" xmlns:w14="http://schemas.microsoft.com/office/word/2010/wordml" xmlns:w15="http://schemas.microsoft.com/office/word/2012/wordml" xmlns:wpg="http://schemas.microsoft.com/office/word/2010/wordprocessingGroup" xmlns:wpi="http://schemas.microsoft.com/office/word/2010/wordprocessingInk" xmlns:wne="http://schemas.microsoft.com/office/word/2006/wordml" xmlns:wps="http://schemas.microsoft.com/office/word/2010/wordprocessingShape" mc:Ignorable="w14 w15 wp14">
-  <w:abstractNum w:abstractNumId="0">
+  <w:abstractNum w:abstractNumId="0" w15:restartNumberingAfterBreak="0">
     <w:nsid w:val="01C354A0"/>
     <w:multiLevelType w:val="hybridMultilevel"/>
     <w:tmpl w:val="99864A2A"/>
@@ -8435,7 +8731,7 @@
       </w:pPr>
     </w:lvl>
   </w:abstractNum>
-  <w:abstractNum w:abstractNumId="1">
+  <w:abstractNum w:abstractNumId="1" w15:restartNumberingAfterBreak="0">
     <w:nsid w:val="035761D3"/>
     <w:multiLevelType w:val="hybridMultilevel"/>
     <w:tmpl w:val="734EDF56"/>
@@ -8548,7 +8844,7 @@
       </w:rPr>
     </w:lvl>
   </w:abstractNum>
-  <w:abstractNum w:abstractNumId="2">
+  <w:abstractNum w:abstractNumId="2" w15:restartNumberingAfterBreak="0">
     <w:nsid w:val="072F450D"/>
     <w:multiLevelType w:val="hybridMultilevel"/>
     <w:tmpl w:val="CE50795A"/>
@@ -8640,10 +8936,10 @@
       </w:pPr>
     </w:lvl>
   </w:abstractNum>
-  <w:abstractNum w:abstractNumId="3">
+  <w:abstractNum w:abstractNumId="3" w15:restartNumberingAfterBreak="0">
     <w:nsid w:val="0A3F4500"/>
     <w:multiLevelType w:val="hybridMultilevel"/>
-    <w:tmpl w:val="E588283E"/>
+    <w:tmpl w:val="090C5456"/>
     <w:lvl w:ilvl="0" w:tplc="04090011">
       <w:start w:val="1"/>
       <w:numFmt w:val="decimal"/>
@@ -8665,7 +8961,7 @@
         <w:rFonts w:ascii="Symbol" w:hAnsi="Symbol" w:hint="default"/>
       </w:rPr>
     </w:lvl>
-    <w:lvl w:ilvl="2" w:tplc="0409001B" w:tentative="1">
+    <w:lvl w:ilvl="2" w:tplc="0409001B">
       <w:start w:val="1"/>
       <w:numFmt w:val="lowerRoman"/>
       <w:lvlText w:val="%3."/>
@@ -8729,7 +9025,7 @@
       </w:pPr>
     </w:lvl>
   </w:abstractNum>
-  <w:abstractNum w:abstractNumId="4">
+  <w:abstractNum w:abstractNumId="4" w15:restartNumberingAfterBreak="0">
     <w:nsid w:val="0BC64DC1"/>
     <w:multiLevelType w:val="hybridMultilevel"/>
     <w:tmpl w:val="67048336"/>
@@ -8842,7 +9138,7 @@
       </w:rPr>
     </w:lvl>
   </w:abstractNum>
-  <w:abstractNum w:abstractNumId="5">
+  <w:abstractNum w:abstractNumId="5" w15:restartNumberingAfterBreak="0">
     <w:nsid w:val="0EEC3231"/>
     <w:multiLevelType w:val="hybridMultilevel"/>
     <w:tmpl w:val="75EE9824"/>
@@ -8928,7 +9224,7 @@
       </w:pPr>
     </w:lvl>
   </w:abstractNum>
-  <w:abstractNum w:abstractNumId="6">
+  <w:abstractNum w:abstractNumId="6" w15:restartNumberingAfterBreak="0">
     <w:nsid w:val="0EF21535"/>
     <w:multiLevelType w:val="hybridMultilevel"/>
     <w:tmpl w:val="AEFA5DA2"/>
@@ -9014,7 +9310,7 @@
       </w:pPr>
     </w:lvl>
   </w:abstractNum>
-  <w:abstractNum w:abstractNumId="7">
+  <w:abstractNum w:abstractNumId="7" w15:restartNumberingAfterBreak="0">
     <w:nsid w:val="11F50B08"/>
     <w:multiLevelType w:val="hybridMultilevel"/>
     <w:tmpl w:val="DC728B18"/>
@@ -9100,7 +9396,7 @@
       </w:pPr>
     </w:lvl>
   </w:abstractNum>
-  <w:abstractNum w:abstractNumId="8">
+  <w:abstractNum w:abstractNumId="8" w15:restartNumberingAfterBreak="0">
     <w:nsid w:val="13C80AA5"/>
     <w:multiLevelType w:val="hybridMultilevel"/>
     <w:tmpl w:val="081A3A5A"/>
@@ -9213,7 +9509,7 @@
       </w:rPr>
     </w:lvl>
   </w:abstractNum>
-  <w:abstractNum w:abstractNumId="9">
+  <w:abstractNum w:abstractNumId="9" w15:restartNumberingAfterBreak="0">
     <w:nsid w:val="24742FCB"/>
     <w:multiLevelType w:val="hybridMultilevel"/>
     <w:tmpl w:val="C04473A6"/>
@@ -9302,7 +9598,7 @@
       </w:pPr>
     </w:lvl>
   </w:abstractNum>
-  <w:abstractNum w:abstractNumId="10">
+  <w:abstractNum w:abstractNumId="10" w15:restartNumberingAfterBreak="0">
     <w:nsid w:val="24FA5236"/>
     <w:multiLevelType w:val="hybridMultilevel"/>
     <w:tmpl w:val="D8002F94"/>
@@ -9388,7 +9684,7 @@
       </w:pPr>
     </w:lvl>
   </w:abstractNum>
-  <w:abstractNum w:abstractNumId="11">
+  <w:abstractNum w:abstractNumId="11" w15:restartNumberingAfterBreak="0">
     <w:nsid w:val="29F43D90"/>
     <w:multiLevelType w:val="hybridMultilevel"/>
     <w:tmpl w:val="118C7518"/>
@@ -9474,7 +9770,7 @@
       </w:pPr>
     </w:lvl>
   </w:abstractNum>
-  <w:abstractNum w:abstractNumId="12">
+  <w:abstractNum w:abstractNumId="12" w15:restartNumberingAfterBreak="0">
     <w:nsid w:val="2BE52EC4"/>
     <w:multiLevelType w:val="hybridMultilevel"/>
     <w:tmpl w:val="D8002F94"/>
@@ -9560,7 +9856,7 @@
       </w:pPr>
     </w:lvl>
   </w:abstractNum>
-  <w:abstractNum w:abstractNumId="13">
+  <w:abstractNum w:abstractNumId="13" w15:restartNumberingAfterBreak="0">
     <w:nsid w:val="2D1A0C01"/>
     <w:multiLevelType w:val="hybridMultilevel"/>
     <w:tmpl w:val="4E1CD5C0"/>
@@ -9582,7 +9878,7 @@
         <w:ind w:left="1440" w:hanging="360"/>
       </w:pPr>
     </w:lvl>
-    <w:lvl w:ilvl="2" w:tplc="0409001B" w:tentative="1">
+    <w:lvl w:ilvl="2" w:tplc="0409001B">
       <w:start w:val="1"/>
       <w:numFmt w:val="lowerRoman"/>
       <w:lvlText w:val="%3."/>
@@ -9646,7 +9942,7 @@
       </w:pPr>
     </w:lvl>
   </w:abstractNum>
-  <w:abstractNum w:abstractNumId="14">
+  <w:abstractNum w:abstractNumId="14" w15:restartNumberingAfterBreak="0">
     <w:nsid w:val="2FCA22BB"/>
     <w:multiLevelType w:val="hybridMultilevel"/>
     <w:tmpl w:val="2D243DC0"/>
@@ -9732,7 +10028,7 @@
       </w:pPr>
     </w:lvl>
   </w:abstractNum>
-  <w:abstractNum w:abstractNumId="15">
+  <w:abstractNum w:abstractNumId="15" w15:restartNumberingAfterBreak="0">
     <w:nsid w:val="34F30E53"/>
     <w:multiLevelType w:val="hybridMultilevel"/>
     <w:tmpl w:val="59C8C894"/>
@@ -9821,7 +10117,7 @@
       </w:pPr>
     </w:lvl>
   </w:abstractNum>
-  <w:abstractNum w:abstractNumId="16">
+  <w:abstractNum w:abstractNumId="16" w15:restartNumberingAfterBreak="0">
     <w:nsid w:val="3B2E14FC"/>
     <w:multiLevelType w:val="hybridMultilevel"/>
     <w:tmpl w:val="75BE9C06"/>
@@ -9907,7 +10203,7 @@
       </w:pPr>
     </w:lvl>
   </w:abstractNum>
-  <w:abstractNum w:abstractNumId="17">
+  <w:abstractNum w:abstractNumId="17" w15:restartNumberingAfterBreak="0">
     <w:nsid w:val="3F4925FA"/>
     <w:multiLevelType w:val="hybridMultilevel"/>
     <w:tmpl w:val="E4566E32"/>
@@ -9993,7 +10289,7 @@
       </w:pPr>
     </w:lvl>
   </w:abstractNum>
-  <w:abstractNum w:abstractNumId="18">
+  <w:abstractNum w:abstractNumId="18" w15:restartNumberingAfterBreak="0">
     <w:nsid w:val="40F236F6"/>
     <w:multiLevelType w:val="hybridMultilevel"/>
     <w:tmpl w:val="4DDC5392"/>
@@ -10106,7 +10402,7 @@
       </w:rPr>
     </w:lvl>
   </w:abstractNum>
-  <w:abstractNum w:abstractNumId="19">
+  <w:abstractNum w:abstractNumId="19" w15:restartNumberingAfterBreak="0">
     <w:nsid w:val="452A2436"/>
     <w:multiLevelType w:val="hybridMultilevel"/>
     <w:tmpl w:val="B79C7F6C"/>
@@ -10192,7 +10488,7 @@
       </w:pPr>
     </w:lvl>
   </w:abstractNum>
-  <w:abstractNum w:abstractNumId="20">
+  <w:abstractNum w:abstractNumId="20" w15:restartNumberingAfterBreak="0">
     <w:nsid w:val="4AB70BB2"/>
     <w:multiLevelType w:val="hybridMultilevel"/>
     <w:tmpl w:val="D5C6C3F0"/>
@@ -10278,7 +10574,7 @@
       </w:pPr>
     </w:lvl>
   </w:abstractNum>
-  <w:abstractNum w:abstractNumId="21">
+  <w:abstractNum w:abstractNumId="21" w15:restartNumberingAfterBreak="0">
     <w:nsid w:val="4B106622"/>
     <w:multiLevelType w:val="hybridMultilevel"/>
     <w:tmpl w:val="044AE740"/>
@@ -10391,7 +10687,7 @@
       </w:rPr>
     </w:lvl>
   </w:abstractNum>
-  <w:abstractNum w:abstractNumId="22">
+  <w:abstractNum w:abstractNumId="22" w15:restartNumberingAfterBreak="0">
     <w:nsid w:val="50E06740"/>
     <w:multiLevelType w:val="hybridMultilevel"/>
     <w:tmpl w:val="AE00C6A2"/>
@@ -10477,7 +10773,7 @@
       </w:pPr>
     </w:lvl>
   </w:abstractNum>
-  <w:abstractNum w:abstractNumId="23">
+  <w:abstractNum w:abstractNumId="23" w15:restartNumberingAfterBreak="0">
     <w:nsid w:val="5254198B"/>
     <w:multiLevelType w:val="hybridMultilevel"/>
     <w:tmpl w:val="3558C9EC"/>
@@ -10590,7 +10886,7 @@
       </w:rPr>
     </w:lvl>
   </w:abstractNum>
-  <w:abstractNum w:abstractNumId="24">
+  <w:abstractNum w:abstractNumId="24" w15:restartNumberingAfterBreak="0">
     <w:nsid w:val="554C09DD"/>
     <w:multiLevelType w:val="hybridMultilevel"/>
     <w:tmpl w:val="AA24B1C6"/>
@@ -10676,7 +10972,7 @@
       </w:pPr>
     </w:lvl>
   </w:abstractNum>
-  <w:abstractNum w:abstractNumId="25">
+  <w:abstractNum w:abstractNumId="25" w15:restartNumberingAfterBreak="0">
     <w:nsid w:val="5564377E"/>
     <w:multiLevelType w:val="hybridMultilevel"/>
     <w:tmpl w:val="536CC2A8"/>
@@ -10768,7 +11064,7 @@
       </w:pPr>
     </w:lvl>
   </w:abstractNum>
-  <w:abstractNum w:abstractNumId="26">
+  <w:abstractNum w:abstractNumId="26" w15:restartNumberingAfterBreak="0">
     <w:nsid w:val="55915D6F"/>
     <w:multiLevelType w:val="hybridMultilevel"/>
     <w:tmpl w:val="84646290"/>
@@ -10881,7 +11177,7 @@
       </w:rPr>
     </w:lvl>
   </w:abstractNum>
-  <w:abstractNum w:abstractNumId="27">
+  <w:abstractNum w:abstractNumId="27" w15:restartNumberingAfterBreak="0">
     <w:nsid w:val="61D20361"/>
     <w:multiLevelType w:val="hybridMultilevel"/>
     <w:tmpl w:val="E4566E32"/>
@@ -10967,7 +11263,7 @@
       </w:pPr>
     </w:lvl>
   </w:abstractNum>
-  <w:abstractNum w:abstractNumId="28">
+  <w:abstractNum w:abstractNumId="28" w15:restartNumberingAfterBreak="0">
     <w:nsid w:val="61E55BAA"/>
     <w:multiLevelType w:val="hybridMultilevel"/>
     <w:tmpl w:val="8C3AF6B6"/>
@@ -11080,7 +11376,7 @@
       </w:rPr>
     </w:lvl>
   </w:abstractNum>
-  <w:abstractNum w:abstractNumId="29">
+  <w:abstractNum w:abstractNumId="29" w15:restartNumberingAfterBreak="0">
     <w:nsid w:val="718379F7"/>
     <w:multiLevelType w:val="hybridMultilevel"/>
     <w:tmpl w:val="5CAA7FA6"/>
@@ -11169,7 +11465,7 @@
       </w:pPr>
     </w:lvl>
   </w:abstractNum>
-  <w:abstractNum w:abstractNumId="30">
+  <w:abstractNum w:abstractNumId="30" w15:restartNumberingAfterBreak="0">
     <w:nsid w:val="73FD08FB"/>
     <w:multiLevelType w:val="hybridMultilevel"/>
     <w:tmpl w:val="8AA0BF52"/>
@@ -11258,7 +11554,7 @@
       </w:pPr>
     </w:lvl>
   </w:abstractNum>
-  <w:abstractNum w:abstractNumId="31">
+  <w:abstractNum w:abstractNumId="31" w15:restartNumberingAfterBreak="0">
     <w:nsid w:val="78581436"/>
     <w:multiLevelType w:val="hybridMultilevel"/>
     <w:tmpl w:val="425C58C2"/>
@@ -11344,7 +11640,7 @@
       </w:pPr>
     </w:lvl>
   </w:abstractNum>
-  <w:abstractNum w:abstractNumId="32">
+  <w:abstractNum w:abstractNumId="32" w15:restartNumberingAfterBreak="0">
     <w:nsid w:val="79F34500"/>
     <w:multiLevelType w:val="hybridMultilevel"/>
     <w:tmpl w:val="1340D27E"/>
@@ -11436,7 +11732,7 @@
       </w:pPr>
     </w:lvl>
   </w:abstractNum>
-  <w:abstractNum w:abstractNumId="33">
+  <w:abstractNum w:abstractNumId="33" w15:restartNumberingAfterBreak="0">
     <w:nsid w:val="7A044BD2"/>
     <w:multiLevelType w:val="hybridMultilevel"/>
     <w:tmpl w:val="FBBE6D66"/>
@@ -11549,7 +11845,7 @@
       </w:rPr>
     </w:lvl>
   </w:abstractNum>
-  <w:abstractNum w:abstractNumId="34">
+  <w:abstractNum w:abstractNumId="34" w15:restartNumberingAfterBreak="0">
     <w:nsid w:val="7FF122D8"/>
     <w:multiLevelType w:val="hybridMultilevel"/>
     <w:tmpl w:val="FD6E25AA"/>
@@ -12455,7 +12751,6 @@
       <w:spacing w:after="0" w:line="240" w:lineRule="auto"/>
     </w:pPr>
     <w:tblPr>
-      <w:tblInd w:w="0" w:type="dxa"/>
       <w:tblBorders>
         <w:top w:val="single" w:sz="4" w:space="0" w:color="auto"/>
         <w:left w:val="single" w:sz="4" w:space="0" w:color="auto"/>
@@ -12464,12 +12759,6 @@
         <w:insideH w:val="single" w:sz="4" w:space="0" w:color="auto"/>
         <w:insideV w:val="single" w:sz="4" w:space="0" w:color="auto"/>
       </w:tblBorders>
-      <w:tblCellMar>
-        <w:top w:w="0" w:type="dxa"/>
-        <w:left w:w="108" w:type="dxa"/>
-        <w:bottom w:w="0" w:type="dxa"/>
-        <w:right w:w="108" w:type="dxa"/>
-      </w:tblCellMar>
     </w:tblPr>
   </w:style>
   <w:style w:type="character" w:styleId="CommentReference">

</xml_diff>